<commit_message>
feat(exercise 4): Add the Response of Exercise 4
</commit_message>
<xml_diff>
--- a/Ejercicio 3/Respueta y Analisis del Ejercicio 3.docx
+++ b/Ejercicio 3/Respueta y Analisis del Ejercicio 3.docx
@@ -29,6 +29,31 @@
     </w:p>
     <w:p>
       <w:pPr>
+        <w:rPr>
+          <w:rFonts w:ascii="Times New Roman" w:hAnsi="Times New Roman" w:cs="Times New Roman"/>
+          <w:b/>
+          <w:bCs/>
+          <w:i/>
+          <w:iCs/>
+          <w:sz w:val="24"/>
+          <w:szCs w:val="24"/>
+        </w:rPr>
+      </w:pPr>
+      <w:r>
+        <w:rPr>
+          <w:rFonts w:ascii="Times New Roman" w:hAnsi="Times New Roman" w:cs="Times New Roman"/>
+          <w:b/>
+          <w:bCs/>
+          <w:i/>
+          <w:iCs/>
+          <w:sz w:val="24"/>
+          <w:szCs w:val="24"/>
+        </w:rPr>
+        <w:t>Por: Ing. Alex Tumiri Huanca</w:t>
+      </w:r>
+    </w:p>
+    <w:p>
+      <w:pPr>
         <w:spacing w:before="100" w:beforeAutospacing="1" w:after="100" w:afterAutospacing="1" w:line="240" w:lineRule="auto"/>
         <w:jc w:val="both"/>
         <w:rPr>
@@ -56,21 +81,8 @@
           <w:szCs w:val="24"/>
           <w:lang w:eastAsia="es-BO"/>
         </w:rPr>
-        <w:t xml:space="preserve">patrón de diseño </w:t>
-      </w:r>
-      <w:proofErr w:type="spellStart"/>
-      <w:r>
-        <w:rPr>
-          <w:rFonts w:ascii="Times New Roman" w:eastAsia="Times New Roman" w:hAnsi="Times New Roman" w:cs="Times New Roman"/>
-          <w:b/>
-          <w:bCs/>
-          <w:sz w:val="24"/>
-          <w:szCs w:val="24"/>
-          <w:lang w:eastAsia="es-BO"/>
-        </w:rPr>
-        <w:t>Observer</w:t>
-      </w:r>
-      <w:proofErr w:type="spellEnd"/>
+        <w:t>patrón de diseño Observer</w:t>
+      </w:r>
       <w:r>
         <w:rPr>
           <w:rFonts w:ascii="Times New Roman" w:eastAsia="Times New Roman" w:hAnsi="Times New Roman" w:cs="Times New Roman"/>
@@ -149,10 +161,34 @@
           <w:szCs w:val="27"/>
           <w:lang w:eastAsia="es-BO"/>
         </w:rPr>
-        <w:t xml:space="preserve">Elección del Patrón de Diseño: </w:t>
-      </w:r>
-      <w:proofErr w:type="spellStart"/>
-      <w:r>
+        <w:t>Elección del Patrón de Diseño: Observer</w:t>
+      </w:r>
+    </w:p>
+    <w:p>
+      <w:pPr>
+        <w:spacing w:before="100" w:beforeAutospacing="1" w:after="100" w:afterAutospacing="1" w:line="240" w:lineRule="auto"/>
+        <w:jc w:val="both"/>
+        <w:rPr>
+          <w:rFonts w:ascii="Times New Roman" w:eastAsia="Times New Roman" w:hAnsi="Times New Roman" w:cs="Times New Roman"/>
+          <w:sz w:val="24"/>
+          <w:szCs w:val="24"/>
+          <w:lang w:eastAsia="es-BO"/>
+        </w:rPr>
+      </w:pPr>
+      <w:r>
+        <w:rPr>
+          <w:rFonts w:ascii="Times New Roman" w:eastAsia="Times New Roman" w:hAnsi="Times New Roman" w:cs="Times New Roman"/>
+          <w:sz w:val="24"/>
+          <w:szCs w:val="24"/>
+          <w:lang w:eastAsia="es-BO"/>
+        </w:rPr>
+        <w:t>El patrón Observer es un patrón de comportamiento que define una relación de dependencia uno-a-muchos entre objetos de modo que cuando un objeto (el sujeto) cambia su estado, todos sus dependientes (los observadores) son notificados y actualizados automáticamente.</w:t>
+      </w:r>
+    </w:p>
+    <w:p>
+      <w:pPr>
+        <w:spacing w:before="100" w:beforeAutospacing="1" w:after="100" w:afterAutospacing="1" w:line="240" w:lineRule="auto"/>
+        <w:outlineLvl w:val="2"/>
         <w:rPr>
           <w:rFonts w:ascii="Times New Roman" w:eastAsia="Times New Roman" w:hAnsi="Times New Roman" w:cs="Times New Roman"/>
           <w:b/>
@@ -161,55 +197,8 @@
           <w:szCs w:val="27"/>
           <w:lang w:eastAsia="es-BO"/>
         </w:rPr>
-        <w:t>Observer</w:t>
-      </w:r>
-      <w:proofErr w:type="spellEnd"/>
-    </w:p>
-    <w:p>
-      <w:pPr>
-        <w:spacing w:before="100" w:beforeAutospacing="1" w:after="100" w:afterAutospacing="1" w:line="240" w:lineRule="auto"/>
-        <w:jc w:val="both"/>
-        <w:rPr>
-          <w:rFonts w:ascii="Times New Roman" w:eastAsia="Times New Roman" w:hAnsi="Times New Roman" w:cs="Times New Roman"/>
-          <w:sz w:val="24"/>
-          <w:szCs w:val="24"/>
-          <w:lang w:eastAsia="es-BO"/>
-        </w:rPr>
       </w:pPr>
       <w:r>
-        <w:rPr>
-          <w:rFonts w:ascii="Times New Roman" w:eastAsia="Times New Roman" w:hAnsi="Times New Roman" w:cs="Times New Roman"/>
-          <w:sz w:val="24"/>
-          <w:szCs w:val="24"/>
-          <w:lang w:eastAsia="es-BO"/>
-        </w:rPr>
-        <w:t xml:space="preserve">El patrón </w:t>
-      </w:r>
-      <w:proofErr w:type="spellStart"/>
-      <w:r>
-        <w:rPr>
-          <w:rFonts w:ascii="Times New Roman" w:eastAsia="Times New Roman" w:hAnsi="Times New Roman" w:cs="Times New Roman"/>
-          <w:sz w:val="24"/>
-          <w:szCs w:val="24"/>
-          <w:lang w:eastAsia="es-BO"/>
-        </w:rPr>
-        <w:t>Observer</w:t>
-      </w:r>
-      <w:proofErr w:type="spellEnd"/>
-      <w:r>
-        <w:rPr>
-          <w:rFonts w:ascii="Times New Roman" w:eastAsia="Times New Roman" w:hAnsi="Times New Roman" w:cs="Times New Roman"/>
-          <w:sz w:val="24"/>
-          <w:szCs w:val="24"/>
-          <w:lang w:eastAsia="es-BO"/>
-        </w:rPr>
-        <w:t xml:space="preserve"> es un patrón de comportamiento que define una relación de dependencia uno-a-muchos entre objetos de modo que cuando un objeto (el sujeto) cambia su estado, todos sus dependientes (los observadores) son notificados y actualizados automáticamente.</w:t>
-      </w:r>
-    </w:p>
-    <w:p>
-      <w:pPr>
-        <w:spacing w:before="100" w:beforeAutospacing="1" w:after="100" w:afterAutospacing="1" w:line="240" w:lineRule="auto"/>
-        <w:outlineLvl w:val="2"/>
         <w:rPr>
           <w:rFonts w:ascii="Times New Roman" w:eastAsia="Times New Roman" w:hAnsi="Times New Roman" w:cs="Times New Roman"/>
           <w:b/>
@@ -218,41 +207,7 @@
           <w:szCs w:val="27"/>
           <w:lang w:eastAsia="es-BO"/>
         </w:rPr>
-      </w:pPr>
-      <w:r>
-        <w:rPr>
-          <w:rFonts w:ascii="Times New Roman" w:eastAsia="Times New Roman" w:hAnsi="Times New Roman" w:cs="Times New Roman"/>
-          <w:b/>
-          <w:bCs/>
-          <w:sz w:val="27"/>
-          <w:szCs w:val="27"/>
-          <w:lang w:eastAsia="es-BO"/>
-        </w:rPr>
-        <w:t xml:space="preserve">Aplicación del Patrón </w:t>
-      </w:r>
-      <w:proofErr w:type="spellStart"/>
-      <w:r>
-        <w:rPr>
-          <w:rFonts w:ascii="Times New Roman" w:eastAsia="Times New Roman" w:hAnsi="Times New Roman" w:cs="Times New Roman"/>
-          <w:b/>
-          <w:bCs/>
-          <w:sz w:val="27"/>
-          <w:szCs w:val="27"/>
-          <w:lang w:eastAsia="es-BO"/>
-        </w:rPr>
-        <w:t>Observer</w:t>
-      </w:r>
-      <w:proofErr w:type="spellEnd"/>
-      <w:r>
-        <w:rPr>
-          <w:rFonts w:ascii="Times New Roman" w:eastAsia="Times New Roman" w:hAnsi="Times New Roman" w:cs="Times New Roman"/>
-          <w:b/>
-          <w:bCs/>
-          <w:sz w:val="27"/>
-          <w:szCs w:val="27"/>
-          <w:lang w:eastAsia="es-BO"/>
-        </w:rPr>
-        <w:t xml:space="preserve"> en el Sistema de Monitoreo</w:t>
+        <w:t>Aplicación del Patrón Observer en el Sistema de Monitoreo</w:t>
       </w:r>
     </w:p>
     <w:p>
@@ -305,7 +260,6 @@
           <w:lang w:eastAsia="es-BO"/>
         </w:rPr>
       </w:pPr>
-      <w:proofErr w:type="spellStart"/>
       <w:r>
         <w:rPr>
           <w:rFonts w:ascii="Times New Roman" w:eastAsia="Times New Roman" w:hAnsi="Times New Roman" w:cs="Times New Roman"/>
@@ -315,19 +269,7 @@
           <w:szCs w:val="24"/>
           <w:lang w:eastAsia="es-BO"/>
         </w:rPr>
-        <w:t>Subject</w:t>
-      </w:r>
-      <w:proofErr w:type="spellEnd"/>
-      <w:r>
-        <w:rPr>
-          <w:rFonts w:ascii="Times New Roman" w:eastAsia="Times New Roman" w:hAnsi="Times New Roman" w:cs="Times New Roman"/>
-          <w:b/>
-          <w:bCs/>
-          <w:sz w:val="24"/>
-          <w:szCs w:val="24"/>
-          <w:lang w:eastAsia="es-BO"/>
-        </w:rPr>
-        <w:t xml:space="preserve"> (Cámara)</w:t>
+        <w:t>Subject (Cámara)</w:t>
       </w:r>
       <w:r>
         <w:rPr>
@@ -354,7 +296,6 @@
           <w:lang w:eastAsia="es-BO"/>
         </w:rPr>
       </w:pPr>
-      <w:proofErr w:type="spellStart"/>
       <w:r>
         <w:rPr>
           <w:rFonts w:ascii="Times New Roman" w:eastAsia="Times New Roman" w:hAnsi="Times New Roman" w:cs="Times New Roman"/>
@@ -364,19 +305,7 @@
           <w:szCs w:val="24"/>
           <w:lang w:eastAsia="es-BO"/>
         </w:rPr>
-        <w:t>Observer</w:t>
-      </w:r>
-      <w:proofErr w:type="spellEnd"/>
-      <w:r>
-        <w:rPr>
-          <w:rFonts w:ascii="Times New Roman" w:eastAsia="Times New Roman" w:hAnsi="Times New Roman" w:cs="Times New Roman"/>
-          <w:b/>
-          <w:bCs/>
-          <w:sz w:val="24"/>
-          <w:szCs w:val="24"/>
-          <w:lang w:eastAsia="es-BO"/>
-        </w:rPr>
-        <w:t xml:space="preserve"> (Marco de Monitor)</w:t>
+        <w:t>Observer (Marco de Monitor)</w:t>
       </w:r>
       <w:r>
         <w:rPr>
@@ -590,21 +519,8 @@
           <w:szCs w:val="27"/>
           <w:lang w:eastAsia="es-BO"/>
         </w:rPr>
-        <w:t xml:space="preserve">Beneficios del Patrón </w:t>
-      </w:r>
-      <w:proofErr w:type="spellStart"/>
-      <w:r>
-        <w:rPr>
-          <w:rFonts w:ascii="Times New Roman" w:eastAsia="Times New Roman" w:hAnsi="Times New Roman" w:cs="Times New Roman"/>
-          <w:b/>
-          <w:bCs/>
-          <w:sz w:val="27"/>
-          <w:szCs w:val="27"/>
-          <w:lang w:eastAsia="es-BO"/>
-        </w:rPr>
-        <w:t>Observer</w:t>
-      </w:r>
-      <w:proofErr w:type="spellEnd"/>
+        <w:t>Beneficios del Patrón Observer</w:t>
+      </w:r>
     </w:p>
     <w:p>
       <w:pPr>
@@ -630,6 +546,7 @@
           <w:szCs w:val="24"/>
           <w:lang w:eastAsia="es-BO"/>
         </w:rPr>
+        <w:lastRenderedPageBreak/>
         <w:t>Reducción del Ancho de Banda</w:t>
       </w:r>
       <w:r>
@@ -639,17 +556,7 @@
           <w:szCs w:val="24"/>
           <w:lang w:eastAsia="es-BO"/>
         </w:rPr>
-        <w:t xml:space="preserve">: Al permitir que los monitores reciban actualizaciones solo cuando hay cambios, se minimiza la cantidad de datos </w:t>
-      </w:r>
-      <w:r>
-        <w:rPr>
-          <w:rFonts w:ascii="Times New Roman" w:eastAsia="Times New Roman" w:hAnsi="Times New Roman" w:cs="Times New Roman"/>
-          <w:sz w:val="24"/>
-          <w:szCs w:val="24"/>
-          <w:lang w:eastAsia="es-BO"/>
-        </w:rPr>
-        <w:lastRenderedPageBreak/>
-        <w:t>transmitidos, lo que es crucial para cumplir con el requisito de reducir el ancho de banda utilizado.</w:t>
+        <w:t>: Al permitir que los monitores reciban actualizaciones solo cuando hay cambios, se minimiza la cantidad de datos transmitidos, lo que es crucial para cumplir con el requisito de reducir el ancho de banda utilizado.</w:t>
       </w:r>
     </w:p>
     <w:p>
@@ -721,27 +628,7 @@
           <w:szCs w:val="24"/>
           <w:lang w:eastAsia="es-BO"/>
         </w:rPr>
-        <w:t xml:space="preserve">: Si se desea agregar más cámaras o monitores en el futuro, el patrón </w:t>
-      </w:r>
-      <w:proofErr w:type="spellStart"/>
-      <w:r>
-        <w:rPr>
-          <w:rFonts w:ascii="Times New Roman" w:eastAsia="Times New Roman" w:hAnsi="Times New Roman" w:cs="Times New Roman"/>
-          <w:sz w:val="24"/>
-          <w:szCs w:val="24"/>
-          <w:lang w:eastAsia="es-BO"/>
-        </w:rPr>
-        <w:t>Observer</w:t>
-      </w:r>
-      <w:proofErr w:type="spellEnd"/>
-      <w:r>
-        <w:rPr>
-          <w:rFonts w:ascii="Times New Roman" w:eastAsia="Times New Roman" w:hAnsi="Times New Roman" w:cs="Times New Roman"/>
-          <w:sz w:val="24"/>
-          <w:szCs w:val="24"/>
-          <w:lang w:eastAsia="es-BO"/>
-        </w:rPr>
-        <w:t xml:space="preserve"> permite hacerlo sin modificaciones significativas en el código existente.</w:t>
+        <w:t>: Si se desea agregar más cámaras o monitores en el futuro, el patrón Observer permite hacerlo sin modificaciones significativas en el código existente.</w:t>
       </w:r>
     </w:p>
     <w:p>
@@ -834,27 +721,7 @@
           <w:szCs w:val="24"/>
           <w:lang w:eastAsia="es-BO"/>
         </w:rPr>
-        <w:t xml:space="preserve">En conclusión, el patrón de diseño </w:t>
-      </w:r>
-      <w:proofErr w:type="spellStart"/>
-      <w:r>
-        <w:rPr>
-          <w:rFonts w:ascii="Times New Roman" w:eastAsia="Times New Roman" w:hAnsi="Times New Roman" w:cs="Times New Roman"/>
-          <w:sz w:val="24"/>
-          <w:szCs w:val="24"/>
-          <w:lang w:eastAsia="es-BO"/>
-        </w:rPr>
-        <w:t>Observer</w:t>
-      </w:r>
-      <w:proofErr w:type="spellEnd"/>
-      <w:r>
-        <w:rPr>
-          <w:rFonts w:ascii="Times New Roman" w:eastAsia="Times New Roman" w:hAnsi="Times New Roman" w:cs="Times New Roman"/>
-          <w:sz w:val="24"/>
-          <w:szCs w:val="24"/>
-          <w:lang w:eastAsia="es-BO"/>
-        </w:rPr>
-        <w:t xml:space="preserve"> se adapta perfectamente a las necesidades del sistema de monitoreo de cámaras de seguridad debido a su capacidad para manejar actualizaciones de estado de manera eficiente y flexible. Implementar este patrón no solo reduce el uso del ancho de banda, sino que también promueve un diseño de software robusto y mantenible, lo que es esencial en sistemas que pueden evolucionar y escalar con el tiempo.</w:t>
+        <w:t>En conclusión, el patrón de diseño Observer se adapta perfectamente a las necesidades del sistema de monitoreo de cámaras de seguridad debido a su capacidad para manejar actualizaciones de estado de manera eficiente y flexible. Implementar este patrón no solo reduce el uso del ancho de banda, sino que también promueve un diseño de software robusto y mantenible, lo que es esencial en sistemas que pueden evolucionar y escalar con el tiempo.</w:t>
       </w:r>
     </w:p>
     <w:p>
@@ -874,7 +741,6 @@
         </w:rPr>
         <w:t xml:space="preserve">Para contextualizar la elección del patrón de diseño </w:t>
       </w:r>
-      <w:proofErr w:type="spellStart"/>
       <w:r>
         <w:rPr>
           <w:rFonts w:ascii="Times New Roman" w:hAnsi="Times New Roman" w:cs="Times New Roman"/>
@@ -885,7 +751,6 @@
         </w:rPr>
         <w:t>Observer</w:t>
       </w:r>
-      <w:proofErr w:type="spellEnd"/>
       <w:r>
         <w:rPr>
           <w:rFonts w:ascii="Times New Roman" w:hAnsi="Times New Roman" w:cs="Times New Roman"/>
@@ -910,18 +775,8 @@
           <w:sz w:val="24"/>
           <w:szCs w:val="24"/>
         </w:rPr>
-        <w:t xml:space="preserve">Ejemplo de Implementación del Patrón </w:t>
-      </w:r>
-      <w:proofErr w:type="spellStart"/>
-      <w:r>
-        <w:rPr>
-          <w:rFonts w:ascii="Times New Roman" w:hAnsi="Times New Roman" w:cs="Times New Roman"/>
-          <w:sz w:val="24"/>
-          <w:szCs w:val="24"/>
-        </w:rPr>
-        <w:t>Observer</w:t>
-      </w:r>
-      <w:proofErr w:type="spellEnd"/>
+        <w:t>Ejemplo de Implementación del Patrón Observer</w:t>
+      </w:r>
     </w:p>
     <w:p/>
     <w:p>
@@ -942,20 +797,8 @@
           <w:sz w:val="24"/>
           <w:szCs w:val="24"/>
         </w:rPr>
-        <w:t xml:space="preserve">1. Interfaz </w:t>
-      </w:r>
-      <w:proofErr w:type="spellStart"/>
-      <w:r>
-        <w:rPr>
-          <w:rFonts w:ascii="Times New Roman" w:hAnsi="Times New Roman" w:cs="Times New Roman"/>
-          <w:b/>
-          <w:bCs/>
-          <w:sz w:val="24"/>
-          <w:szCs w:val="24"/>
-        </w:rPr>
-        <w:t>Observer</w:t>
-      </w:r>
-      <w:proofErr w:type="spellEnd"/>
+        <w:t>1. Interfaz Observer</w:t>
+      </w:r>
     </w:p>
     <w:p>
       <w:pPr>
@@ -982,7 +825,6 @@
         </w:rPr>
         <w:t xml:space="preserve">Primero, definimos una interfaz </w:t>
       </w:r>
-      <w:proofErr w:type="spellStart"/>
       <w:r>
         <w:rPr>
           <w:rFonts w:ascii="Times New Roman" w:hAnsi="Times New Roman" w:cs="Times New Roman"/>
@@ -993,7 +835,6 @@
         </w:rPr>
         <w:t>Observer</w:t>
       </w:r>
-      <w:proofErr w:type="spellEnd"/>
       <w:r>
         <w:rPr>
           <w:rFonts w:ascii="Times New Roman" w:hAnsi="Times New Roman" w:cs="Times New Roman"/>
@@ -1186,7 +1027,6 @@
                 <w:lang w:eastAsia="es-BO"/>
               </w:rPr>
             </w:pPr>
-            <w:proofErr w:type="spellStart"/>
             <w:r>
               <w:rPr>
                 <w:rFonts w:ascii="Courier New" w:eastAsia="Times New Roman" w:hAnsi="Courier New" w:cs="Courier New"/>
@@ -1199,7 +1039,6 @@
               </w:rPr>
               <w:t>public</w:t>
             </w:r>
-            <w:proofErr w:type="spellEnd"/>
             <w:r>
               <w:rPr>
                 <w:rFonts w:ascii="Courier New" w:eastAsia="Times New Roman" w:hAnsi="Courier New" w:cs="Courier New"/>
@@ -1232,7 +1071,6 @@
               </w:rPr>
               <w:t xml:space="preserve"> </w:t>
             </w:r>
-            <w:proofErr w:type="spellStart"/>
             <w:r>
               <w:rPr>
                 <w:rFonts w:ascii="Courier New" w:eastAsia="Times New Roman" w:hAnsi="Courier New" w:cs="Courier New"/>
@@ -1245,7 +1083,6 @@
               </w:rPr>
               <w:t>Observer</w:t>
             </w:r>
-            <w:proofErr w:type="spellEnd"/>
             <w:r>
               <w:rPr>
                 <w:rFonts w:ascii="Courier New" w:eastAsia="Times New Roman" w:hAnsi="Courier New" w:cs="Courier New"/>
@@ -1306,7 +1143,6 @@
               </w:rPr>
               <w:t xml:space="preserve">    </w:t>
             </w:r>
-            <w:proofErr w:type="spellStart"/>
             <w:r>
               <w:rPr>
                 <w:rFonts w:ascii="Courier New" w:eastAsia="Times New Roman" w:hAnsi="Courier New" w:cs="Courier New"/>
@@ -1319,7 +1155,6 @@
               </w:rPr>
               <w:t>void</w:t>
             </w:r>
-            <w:proofErr w:type="spellEnd"/>
             <w:r>
               <w:rPr>
                 <w:rFonts w:ascii="Courier New" w:eastAsia="Times New Roman" w:hAnsi="Courier New" w:cs="Courier New"/>
@@ -1330,7 +1165,6 @@
               </w:rPr>
               <w:t xml:space="preserve"> </w:t>
             </w:r>
-            <w:proofErr w:type="spellStart"/>
             <w:proofErr w:type="gramStart"/>
             <w:r>
               <w:rPr>
@@ -1344,7 +1178,6 @@
               </w:rPr>
               <w:t>update</w:t>
             </w:r>
-            <w:proofErr w:type="spellEnd"/>
             <w:r>
               <w:rPr>
                 <w:rFonts w:ascii="Courier New" w:eastAsia="Times New Roman" w:hAnsi="Courier New" w:cs="Courier New"/>
@@ -1355,7 +1188,6 @@
               </w:rPr>
               <w:t>(</w:t>
             </w:r>
-            <w:proofErr w:type="spellStart"/>
             <w:proofErr w:type="gramEnd"/>
             <w:r>
               <w:rPr>
@@ -1365,31 +1197,8 @@
                 <w:szCs w:val="20"/>
                 <w:lang w:eastAsia="es-BO"/>
               </w:rPr>
-              <w:t>String</w:t>
-            </w:r>
-            <w:proofErr w:type="spellEnd"/>
-            <w:r>
-              <w:rPr>
-                <w:rFonts w:ascii="Courier New" w:eastAsia="Times New Roman" w:hAnsi="Courier New" w:cs="Courier New"/>
-                <w:color w:val="B4B0A9"/>
-                <w:sz w:val="20"/>
-                <w:szCs w:val="20"/>
-                <w:lang w:eastAsia="es-BO"/>
-              </w:rPr>
-              <w:t xml:space="preserve"> </w:t>
-            </w:r>
-            <w:proofErr w:type="spellStart"/>
-            <w:r>
-              <w:rPr>
-                <w:rFonts w:ascii="Courier New" w:eastAsia="Times New Roman" w:hAnsi="Courier New" w:cs="Courier New"/>
-                <w:color w:val="B4B0A9"/>
-                <w:sz w:val="20"/>
-                <w:szCs w:val="20"/>
-                <w:lang w:eastAsia="es-BO"/>
-              </w:rPr>
-              <w:t>image</w:t>
-            </w:r>
-            <w:proofErr w:type="spellEnd"/>
+              <w:t>String image</w:t>
+            </w:r>
             <w:r>
               <w:rPr>
                 <w:rFonts w:ascii="Courier New" w:eastAsia="Times New Roman" w:hAnsi="Courier New" w:cs="Courier New"/>
@@ -1483,20 +1292,8 @@
           <w:sz w:val="24"/>
           <w:szCs w:val="24"/>
         </w:rPr>
-        <w:t xml:space="preserve">2. Interfaz </w:t>
-      </w:r>
-      <w:proofErr w:type="spellStart"/>
-      <w:r>
-        <w:rPr>
-          <w:rFonts w:ascii="Times New Roman" w:hAnsi="Times New Roman" w:cs="Times New Roman"/>
-          <w:b/>
-          <w:bCs/>
-          <w:sz w:val="24"/>
-          <w:szCs w:val="24"/>
-        </w:rPr>
-        <w:t>Subject</w:t>
-      </w:r>
-      <w:proofErr w:type="spellEnd"/>
+        <w:t>2. Interfaz Subject</w:t>
+      </w:r>
     </w:p>
     <w:p>
       <w:pPr>
@@ -1514,7 +1311,6 @@
         </w:rPr>
         <w:t xml:space="preserve">A continuación, creamos la interfaz </w:t>
       </w:r>
-      <w:proofErr w:type="spellStart"/>
       <w:r>
         <w:rPr>
           <w:rFonts w:ascii="Times New Roman" w:hAnsi="Times New Roman" w:cs="Times New Roman"/>
@@ -1525,7 +1321,6 @@
         </w:rPr>
         <w:t>Subject</w:t>
       </w:r>
-      <w:proofErr w:type="spellEnd"/>
       <w:r>
         <w:rPr>
           <w:rFonts w:ascii="Times New Roman" w:hAnsi="Times New Roman" w:cs="Times New Roman"/>
@@ -1536,13 +1331,7 @@
       </w:r>
     </w:p>
     <w:p/>
-    <w:p>
-      <w:pPr>
-        <w:rPr>
-          <w:lang w:val="en-US"/>
-        </w:rPr>
-      </w:pPr>
-    </w:p>
+    <w:p/>
     <w:tbl>
       <w:tblPr>
         <w:tblW w:w="0" w:type="auto"/>
@@ -1606,7 +1395,6 @@
                 <w:szCs w:val="20"/>
                 <w:lang w:eastAsia="es-BO"/>
               </w:rPr>
-              <w:lastRenderedPageBreak/>
               <w:t>1</w:t>
             </w:r>
           </w:p>
@@ -1948,7 +1736,6 @@
               </w:rPr>
               <w:t xml:space="preserve"> </w:t>
             </w:r>
-            <w:proofErr w:type="spellStart"/>
             <w:proofErr w:type="gramStart"/>
             <w:r>
               <w:rPr>
@@ -1975,7 +1762,6 @@
               </w:rPr>
               <w:t>.ArrayList</w:t>
             </w:r>
-            <w:proofErr w:type="spellEnd"/>
             <w:r>
               <w:rPr>
                 <w:rFonts w:ascii="Courier New" w:eastAsia="Times New Roman" w:hAnsi="Courier New" w:cs="Courier New"/>
@@ -2038,7 +1824,6 @@
               </w:rPr>
               <w:t xml:space="preserve"> </w:t>
             </w:r>
-            <w:proofErr w:type="spellStart"/>
             <w:proofErr w:type="gramStart"/>
             <w:r>
               <w:rPr>
@@ -2065,7 +1850,6 @@
               </w:rPr>
               <w:t>.List</w:t>
             </w:r>
-            <w:proofErr w:type="spellEnd"/>
             <w:r>
               <w:rPr>
                 <w:rFonts w:ascii="Courier New" w:eastAsia="Times New Roman" w:hAnsi="Courier New" w:cs="Courier New"/>
@@ -2274,7 +2058,6 @@
               </w:rPr>
               <w:t xml:space="preserve"> </w:t>
             </w:r>
-            <w:proofErr w:type="spellStart"/>
             <w:proofErr w:type="gramStart"/>
             <w:r>
               <w:rPr>
@@ -2288,7 +2071,6 @@
               </w:rPr>
               <w:t>registerObserver</w:t>
             </w:r>
-            <w:proofErr w:type="spellEnd"/>
             <w:r>
               <w:rPr>
                 <w:rFonts w:ascii="Courier New" w:eastAsia="Times New Roman" w:hAnsi="Courier New" w:cs="Courier New"/>
@@ -2382,7 +2164,6 @@
               </w:rPr>
               <w:t xml:space="preserve"> </w:t>
             </w:r>
-            <w:proofErr w:type="spellStart"/>
             <w:proofErr w:type="gramStart"/>
             <w:r>
               <w:rPr>
@@ -2396,7 +2177,6 @@
               </w:rPr>
               <w:t>removeObserver</w:t>
             </w:r>
-            <w:proofErr w:type="spellEnd"/>
             <w:r>
               <w:rPr>
                 <w:rFonts w:ascii="Courier New" w:eastAsia="Times New Roman" w:hAnsi="Courier New" w:cs="Courier New"/>
@@ -2490,7 +2270,6 @@
               </w:rPr>
               <w:t xml:space="preserve"> </w:t>
             </w:r>
-            <w:proofErr w:type="spellStart"/>
             <w:proofErr w:type="gramStart"/>
             <w:r>
               <w:rPr>
@@ -2504,7 +2283,6 @@
               </w:rPr>
               <w:t>notifyObservers</w:t>
             </w:r>
-            <w:proofErr w:type="spellEnd"/>
             <w:r>
               <w:rPr>
                 <w:rFonts w:ascii="Courier New" w:eastAsia="Times New Roman" w:hAnsi="Courier New" w:cs="Courier New"/>
@@ -2589,29 +2367,7 @@
           <w:sz w:val="24"/>
           <w:szCs w:val="24"/>
         </w:rPr>
-        <w:t>3. Clase Camera (</w:t>
-      </w:r>
-      <w:proofErr w:type="spellStart"/>
-      <w:r>
-        <w:rPr>
-          <w:rFonts w:ascii="Times New Roman" w:hAnsi="Times New Roman" w:cs="Times New Roman"/>
-          <w:b/>
-          <w:bCs/>
-          <w:sz w:val="24"/>
-          <w:szCs w:val="24"/>
-        </w:rPr>
-        <w:t>Subject</w:t>
-      </w:r>
-      <w:proofErr w:type="spellEnd"/>
-      <w:r>
-        <w:rPr>
-          <w:rFonts w:ascii="Times New Roman" w:hAnsi="Times New Roman" w:cs="Times New Roman"/>
-          <w:b/>
-          <w:bCs/>
-          <w:sz w:val="24"/>
-          <w:szCs w:val="24"/>
-        </w:rPr>
-        <w:t>)</w:t>
+        <w:t>3. Clase Camera (Subject)</w:t>
       </w:r>
     </w:p>
     <w:p>
@@ -4093,7 +3849,6 @@
               </w:rPr>
               <w:t xml:space="preserve"> </w:t>
             </w:r>
-            <w:proofErr w:type="spellStart"/>
             <w:proofErr w:type="gramStart"/>
             <w:r>
               <w:rPr>
@@ -4120,7 +3875,6 @@
               </w:rPr>
               <w:t>.List</w:t>
             </w:r>
-            <w:proofErr w:type="spellEnd"/>
             <w:r>
               <w:rPr>
                 <w:rFonts w:ascii="Courier New" w:eastAsia="Times New Roman" w:hAnsi="Courier New" w:cs="Courier New"/>
@@ -4183,7 +3937,6 @@
               </w:rPr>
               <w:t xml:space="preserve"> </w:t>
             </w:r>
-            <w:proofErr w:type="spellStart"/>
             <w:proofErr w:type="gramStart"/>
             <w:r>
               <w:rPr>
@@ -4210,7 +3963,6 @@
               </w:rPr>
               <w:t>.ArrayList</w:t>
             </w:r>
-            <w:proofErr w:type="spellEnd"/>
             <w:r>
               <w:rPr>
                 <w:rFonts w:ascii="Courier New" w:eastAsia="Times New Roman" w:hAnsi="Courier New" w:cs="Courier New"/>
@@ -4551,20 +4303,8 @@
                 <w:szCs w:val="20"/>
                 <w:lang w:val="en-US" w:eastAsia="es-BO"/>
               </w:rPr>
-              <w:t xml:space="preserve"> String </w:t>
-            </w:r>
-            <w:proofErr w:type="spellStart"/>
-            <w:r>
-              <w:rPr>
-                <w:rFonts w:ascii="Courier New" w:eastAsia="Times New Roman" w:hAnsi="Courier New" w:cs="Courier New"/>
-                <w:color w:val="B4B0A9"/>
-                <w:sz w:val="20"/>
-                <w:szCs w:val="20"/>
-                <w:lang w:val="en-US" w:eastAsia="es-BO"/>
-              </w:rPr>
-              <w:t>currentImage</w:t>
-            </w:r>
-            <w:proofErr w:type="spellEnd"/>
+              <w:t xml:space="preserve"> String currentImage</w:t>
+            </w:r>
             <w:r>
               <w:rPr>
                 <w:rFonts w:ascii="Courier New" w:eastAsia="Times New Roman" w:hAnsi="Courier New" w:cs="Courier New"/>
@@ -4801,20 +4541,8 @@
                 <w:szCs w:val="20"/>
                 <w:lang w:val="en-US" w:eastAsia="es-BO"/>
               </w:rPr>
-              <w:t xml:space="preserve"> </w:t>
-            </w:r>
-            <w:proofErr w:type="spellStart"/>
-            <w:r>
-              <w:rPr>
-                <w:rFonts w:ascii="Courier New" w:eastAsia="Times New Roman" w:hAnsi="Courier New" w:cs="Courier New"/>
-                <w:color w:val="B4B0A9"/>
-                <w:sz w:val="20"/>
-                <w:szCs w:val="20"/>
-                <w:lang w:val="en-US" w:eastAsia="es-BO"/>
-              </w:rPr>
-              <w:t>ArrayList</w:t>
-            </w:r>
-            <w:proofErr w:type="spellEnd"/>
+              <w:t xml:space="preserve"> ArrayList</w:t>
+            </w:r>
             <w:r>
               <w:rPr>
                 <w:rFonts w:ascii="Courier New" w:eastAsia="Times New Roman" w:hAnsi="Courier New" w:cs="Courier New"/>
@@ -4887,27 +4615,15 @@
               </w:rPr>
               <w:t xml:space="preserve">        </w:t>
             </w:r>
-            <w:proofErr w:type="spellStart"/>
-            <w:r>
-              <w:rPr>
-                <w:rFonts w:ascii="Courier New" w:eastAsia="Times New Roman" w:hAnsi="Courier New" w:cs="Courier New"/>
-                <w:color w:val="B4B0A9"/>
-                <w:sz w:val="20"/>
-                <w:szCs w:val="20"/>
-                <w:lang w:eastAsia="es-BO"/>
-              </w:rPr>
-              <w:t>currentImage</w:t>
-            </w:r>
-            <w:proofErr w:type="spellEnd"/>
-            <w:r>
-              <w:rPr>
-                <w:rFonts w:ascii="Courier New" w:eastAsia="Times New Roman" w:hAnsi="Courier New" w:cs="Courier New"/>
-                <w:color w:val="B4B0A9"/>
-                <w:sz w:val="20"/>
-                <w:szCs w:val="20"/>
-                <w:lang w:eastAsia="es-BO"/>
-              </w:rPr>
-              <w:t xml:space="preserve"> </w:t>
+            <w:r>
+              <w:rPr>
+                <w:rFonts w:ascii="Courier New" w:eastAsia="Times New Roman" w:hAnsi="Courier New" w:cs="Courier New"/>
+                <w:color w:val="B4B0A9"/>
+                <w:sz w:val="20"/>
+                <w:szCs w:val="20"/>
+                <w:lang w:eastAsia="es-BO"/>
+              </w:rPr>
+              <w:t xml:space="preserve">currentImage </w:t>
             </w:r>
             <w:r>
               <w:rPr>
@@ -5134,7 +4850,6 @@
               </w:rPr>
               <w:t xml:space="preserve"> </w:t>
             </w:r>
-            <w:proofErr w:type="spellStart"/>
             <w:proofErr w:type="gramStart"/>
             <w:r>
               <w:rPr>
@@ -5148,7 +4863,6 @@
               </w:rPr>
               <w:t>registerObserver</w:t>
             </w:r>
-            <w:proofErr w:type="spellEnd"/>
             <w:r>
               <w:rPr>
                 <w:rFonts w:ascii="Courier New" w:eastAsia="Times New Roman" w:hAnsi="Courier New" w:cs="Courier New"/>
@@ -5238,18 +4952,7 @@
                 <w:szCs w:val="20"/>
                 <w:lang w:val="en-US" w:eastAsia="es-BO"/>
               </w:rPr>
-              <w:t xml:space="preserve">        </w:t>
-            </w:r>
-            <w:proofErr w:type="spellStart"/>
-            <w:r>
-              <w:rPr>
-                <w:rFonts w:ascii="Courier New" w:eastAsia="Times New Roman" w:hAnsi="Courier New" w:cs="Courier New"/>
-                <w:color w:val="B4B0A9"/>
-                <w:sz w:val="20"/>
-                <w:szCs w:val="20"/>
-                <w:lang w:val="en-US" w:eastAsia="es-BO"/>
-              </w:rPr>
-              <w:t>observers</w:t>
+              <w:t xml:space="preserve">        observers</w:t>
             </w:r>
             <w:r>
               <w:rPr>
@@ -5271,7 +4974,6 @@
               </w:rPr>
               <w:t>add</w:t>
             </w:r>
-            <w:proofErr w:type="spellEnd"/>
             <w:r>
               <w:rPr>
                 <w:rFonts w:ascii="Courier New" w:eastAsia="Times New Roman" w:hAnsi="Courier New" w:cs="Courier New"/>
@@ -5466,7 +5168,6 @@
               </w:rPr>
               <w:t xml:space="preserve"> </w:t>
             </w:r>
-            <w:proofErr w:type="spellStart"/>
             <w:proofErr w:type="gramStart"/>
             <w:r>
               <w:rPr>
@@ -5480,7 +5181,6 @@
               </w:rPr>
               <w:t>removeObserver</w:t>
             </w:r>
-            <w:proofErr w:type="spellEnd"/>
             <w:r>
               <w:rPr>
                 <w:rFonts w:ascii="Courier New" w:eastAsia="Times New Roman" w:hAnsi="Courier New" w:cs="Courier New"/>
@@ -5572,7 +5272,6 @@
               </w:rPr>
               <w:t xml:space="preserve">        </w:t>
             </w:r>
-            <w:proofErr w:type="spellStart"/>
             <w:proofErr w:type="gramStart"/>
             <w:r>
               <w:rPr>
@@ -5604,7 +5303,6 @@
               </w:rPr>
               <w:t>remove</w:t>
             </w:r>
-            <w:proofErr w:type="spellEnd"/>
             <w:proofErr w:type="gramEnd"/>
             <w:r>
               <w:rPr>
@@ -5800,7 +5498,6 @@
               </w:rPr>
               <w:t xml:space="preserve"> </w:t>
             </w:r>
-            <w:proofErr w:type="spellStart"/>
             <w:proofErr w:type="gramStart"/>
             <w:r>
               <w:rPr>
@@ -5814,7 +5511,6 @@
               </w:rPr>
               <w:t>notifyObservers</w:t>
             </w:r>
-            <w:proofErr w:type="spellEnd"/>
             <w:r>
               <w:rPr>
                 <w:rFonts w:ascii="Courier New" w:eastAsia="Times New Roman" w:hAnsi="Courier New" w:cs="Courier New"/>
@@ -5883,7 +5579,7 @@
                 <w:color w:val="B4B0A9"/>
                 <w:sz w:val="20"/>
                 <w:szCs w:val="20"/>
-                <w:lang w:eastAsia="es-BO"/>
+                <w:lang w:val="en-US" w:eastAsia="es-BO"/>
               </w:rPr>
             </w:pPr>
             <w:r>
@@ -5896,7 +5592,6 @@
               </w:rPr>
               <w:t xml:space="preserve">        </w:t>
             </w:r>
-            <w:proofErr w:type="spellStart"/>
             <w:r>
               <w:rPr>
                 <w:rFonts w:ascii="Courier New" w:eastAsia="Times New Roman" w:hAnsi="Courier New" w:cs="Courier New"/>
@@ -5905,18 +5600,17 @@
                 <w:color w:val="008800"/>
                 <w:sz w:val="20"/>
                 <w:szCs w:val="20"/>
-                <w:lang w:eastAsia="es-BO"/>
+                <w:lang w:val="en-US" w:eastAsia="es-BO"/>
               </w:rPr>
               <w:t>for</w:t>
             </w:r>
-            <w:proofErr w:type="spellEnd"/>
-            <w:r>
-              <w:rPr>
-                <w:rFonts w:ascii="Courier New" w:eastAsia="Times New Roman" w:hAnsi="Courier New" w:cs="Courier New"/>
-                <w:color w:val="B4B0A9"/>
-                <w:sz w:val="20"/>
-                <w:szCs w:val="20"/>
-                <w:lang w:eastAsia="es-BO"/>
+            <w:r>
+              <w:rPr>
+                <w:rFonts w:ascii="Courier New" w:eastAsia="Times New Roman" w:hAnsi="Courier New" w:cs="Courier New"/>
+                <w:color w:val="B4B0A9"/>
+                <w:sz w:val="20"/>
+                <w:szCs w:val="20"/>
+                <w:lang w:val="en-US" w:eastAsia="es-BO"/>
               </w:rPr>
               <w:t xml:space="preserve"> </w:t>
             </w:r>
@@ -5926,33 +5620,122 @@
                 <w:color w:val="333333"/>
                 <w:sz w:val="20"/>
                 <w:szCs w:val="20"/>
-                <w:lang w:eastAsia="es-BO"/>
+                <w:lang w:val="en-US" w:eastAsia="es-BO"/>
               </w:rPr>
               <w:t>(</w:t>
             </w:r>
-            <w:proofErr w:type="spellStart"/>
-            <w:r>
-              <w:rPr>
-                <w:rFonts w:ascii="Courier New" w:eastAsia="Times New Roman" w:hAnsi="Courier New" w:cs="Courier New"/>
-                <w:color w:val="B4B0A9"/>
-                <w:sz w:val="20"/>
-                <w:szCs w:val="20"/>
-                <w:lang w:eastAsia="es-BO"/>
-              </w:rPr>
-              <w:t>Observer</w:t>
-            </w:r>
-            <w:proofErr w:type="spellEnd"/>
-            <w:r>
-              <w:rPr>
-                <w:rFonts w:ascii="Courier New" w:eastAsia="Times New Roman" w:hAnsi="Courier New" w:cs="Courier New"/>
-                <w:color w:val="B4B0A9"/>
-                <w:sz w:val="20"/>
-                <w:szCs w:val="20"/>
-                <w:lang w:eastAsia="es-BO"/>
+            <w:r>
+              <w:rPr>
+                <w:rFonts w:ascii="Courier New" w:eastAsia="Times New Roman" w:hAnsi="Courier New" w:cs="Courier New"/>
+                <w:color w:val="B4B0A9"/>
+                <w:sz w:val="20"/>
+                <w:szCs w:val="20"/>
+                <w:lang w:val="en-US" w:eastAsia="es-BO"/>
+              </w:rPr>
+              <w:t xml:space="preserve">Observer </w:t>
+            </w:r>
+            <w:proofErr w:type="gramStart"/>
+            <w:r>
+              <w:rPr>
+                <w:rFonts w:ascii="Courier New" w:eastAsia="Times New Roman" w:hAnsi="Courier New" w:cs="Courier New"/>
+                <w:color w:val="B4B0A9"/>
+                <w:sz w:val="20"/>
+                <w:szCs w:val="20"/>
+                <w:lang w:val="en-US" w:eastAsia="es-BO"/>
+              </w:rPr>
+              <w:t xml:space="preserve">observer </w:t>
+            </w:r>
+            <w:r>
+              <w:rPr>
+                <w:rFonts w:ascii="Courier New" w:eastAsia="Times New Roman" w:hAnsi="Courier New" w:cs="Courier New"/>
+                <w:color w:val="333333"/>
+                <w:sz w:val="20"/>
+                <w:szCs w:val="20"/>
+                <w:lang w:val="en-US" w:eastAsia="es-BO"/>
+              </w:rPr>
+              <w:t>:</w:t>
+            </w:r>
+            <w:proofErr w:type="gramEnd"/>
+            <w:r>
+              <w:rPr>
+                <w:rFonts w:ascii="Courier New" w:eastAsia="Times New Roman" w:hAnsi="Courier New" w:cs="Courier New"/>
+                <w:color w:val="B4B0A9"/>
+                <w:sz w:val="20"/>
+                <w:szCs w:val="20"/>
+                <w:lang w:val="en-US" w:eastAsia="es-BO"/>
+              </w:rPr>
+              <w:t xml:space="preserve"> observers</w:t>
+            </w:r>
+            <w:r>
+              <w:rPr>
+                <w:rFonts w:ascii="Courier New" w:eastAsia="Times New Roman" w:hAnsi="Courier New" w:cs="Courier New"/>
+                <w:color w:val="333333"/>
+                <w:sz w:val="20"/>
+                <w:szCs w:val="20"/>
+                <w:lang w:val="en-US" w:eastAsia="es-BO"/>
+              </w:rPr>
+              <w:t>)</w:t>
+            </w:r>
+            <w:r>
+              <w:rPr>
+                <w:rFonts w:ascii="Courier New" w:eastAsia="Times New Roman" w:hAnsi="Courier New" w:cs="Courier New"/>
+                <w:color w:val="B4B0A9"/>
+                <w:sz w:val="20"/>
+                <w:szCs w:val="20"/>
+                <w:lang w:val="en-US" w:eastAsia="es-BO"/>
               </w:rPr>
               <w:t xml:space="preserve"> </w:t>
             </w:r>
-            <w:proofErr w:type="spellStart"/>
+            <w:r>
+              <w:rPr>
+                <w:rFonts w:ascii="Courier New" w:eastAsia="Times New Roman" w:hAnsi="Courier New" w:cs="Courier New"/>
+                <w:color w:val="333333"/>
+                <w:sz w:val="20"/>
+                <w:szCs w:val="20"/>
+                <w:lang w:val="en-US" w:eastAsia="es-BO"/>
+              </w:rPr>
+              <w:t>{</w:t>
+            </w:r>
+          </w:p>
+          <w:p>
+            <w:pPr>
+              <w:tabs>
+                <w:tab w:val="left" w:pos="916"/>
+                <w:tab w:val="left" w:pos="1832"/>
+                <w:tab w:val="left" w:pos="2748"/>
+                <w:tab w:val="left" w:pos="3664"/>
+                <w:tab w:val="left" w:pos="4580"/>
+                <w:tab w:val="left" w:pos="5496"/>
+                <w:tab w:val="left" w:pos="6412"/>
+                <w:tab w:val="left" w:pos="7328"/>
+                <w:tab w:val="left" w:pos="8244"/>
+                <w:tab w:val="left" w:pos="9160"/>
+                <w:tab w:val="left" w:pos="10076"/>
+                <w:tab w:val="left" w:pos="10992"/>
+                <w:tab w:val="left" w:pos="11908"/>
+                <w:tab w:val="left" w:pos="12824"/>
+                <w:tab w:val="left" w:pos="13740"/>
+                <w:tab w:val="left" w:pos="14656"/>
+              </w:tabs>
+              <w:spacing w:after="0" w:line="244" w:lineRule="atLeast"/>
+              <w:rPr>
+                <w:rFonts w:ascii="Courier New" w:eastAsia="Times New Roman" w:hAnsi="Courier New" w:cs="Courier New"/>
+                <w:color w:val="B4B0A9"/>
+                <w:sz w:val="20"/>
+                <w:szCs w:val="20"/>
+                <w:lang w:eastAsia="es-BO"/>
+              </w:rPr>
+            </w:pPr>
+            <w:r>
+              <w:rPr>
+                <w:rFonts w:ascii="Courier New" w:eastAsia="Times New Roman" w:hAnsi="Courier New" w:cs="Courier New"/>
+                <w:color w:val="B4B0A9"/>
+                <w:sz w:val="20"/>
+                <w:szCs w:val="20"/>
+                <w:lang w:val="en-US" w:eastAsia="es-BO"/>
+              </w:rPr>
+              <w:t xml:space="preserve">            </w:t>
+            </w:r>
             <w:proofErr w:type="gramStart"/>
             <w:r>
               <w:rPr>
@@ -5964,17 +5747,6 @@
               </w:rPr>
               <w:t>observer</w:t>
             </w:r>
-            <w:proofErr w:type="spellEnd"/>
-            <w:r>
-              <w:rPr>
-                <w:rFonts w:ascii="Courier New" w:eastAsia="Times New Roman" w:hAnsi="Courier New" w:cs="Courier New"/>
-                <w:color w:val="B4B0A9"/>
-                <w:sz w:val="20"/>
-                <w:szCs w:val="20"/>
-                <w:lang w:eastAsia="es-BO"/>
-              </w:rPr>
-              <w:t xml:space="preserve"> </w:t>
-            </w:r>
             <w:r>
               <w:rPr>
                 <w:rFonts w:ascii="Courier New" w:eastAsia="Times New Roman" w:hAnsi="Courier New" w:cs="Courier New"/>
@@ -5983,146 +5755,29 @@
                 <w:szCs w:val="20"/>
                 <w:lang w:eastAsia="es-BO"/>
               </w:rPr>
-              <w:t>:</w:t>
+              <w:t>.</w:t>
+            </w:r>
+            <w:r>
+              <w:rPr>
+                <w:rFonts w:ascii="Courier New" w:eastAsia="Times New Roman" w:hAnsi="Courier New" w:cs="Courier New"/>
+                <w:color w:val="0000CC"/>
+                <w:sz w:val="20"/>
+                <w:szCs w:val="20"/>
+                <w:lang w:eastAsia="es-BO"/>
+              </w:rPr>
+              <w:t>update</w:t>
             </w:r>
             <w:proofErr w:type="gramEnd"/>
             <w:r>
               <w:rPr>
                 <w:rFonts w:ascii="Courier New" w:eastAsia="Times New Roman" w:hAnsi="Courier New" w:cs="Courier New"/>
-                <w:color w:val="B4B0A9"/>
-                <w:sz w:val="20"/>
-                <w:szCs w:val="20"/>
-                <w:lang w:eastAsia="es-BO"/>
-              </w:rPr>
-              <w:t xml:space="preserve"> </w:t>
-            </w:r>
-            <w:proofErr w:type="spellStart"/>
-            <w:r>
-              <w:rPr>
-                <w:rFonts w:ascii="Courier New" w:eastAsia="Times New Roman" w:hAnsi="Courier New" w:cs="Courier New"/>
-                <w:color w:val="B4B0A9"/>
-                <w:sz w:val="20"/>
-                <w:szCs w:val="20"/>
-                <w:lang w:eastAsia="es-BO"/>
-              </w:rPr>
-              <w:t>observers</w:t>
-            </w:r>
-            <w:proofErr w:type="spellEnd"/>
-            <w:r>
-              <w:rPr>
-                <w:rFonts w:ascii="Courier New" w:eastAsia="Times New Roman" w:hAnsi="Courier New" w:cs="Courier New"/>
                 <w:color w:val="333333"/>
                 <w:sz w:val="20"/>
                 <w:szCs w:val="20"/>
                 <w:lang w:eastAsia="es-BO"/>
               </w:rPr>
-              <w:t>)</w:t>
-            </w:r>
-            <w:r>
-              <w:rPr>
-                <w:rFonts w:ascii="Courier New" w:eastAsia="Times New Roman" w:hAnsi="Courier New" w:cs="Courier New"/>
-                <w:color w:val="B4B0A9"/>
-                <w:sz w:val="20"/>
-                <w:szCs w:val="20"/>
-                <w:lang w:eastAsia="es-BO"/>
-              </w:rPr>
-              <w:t xml:space="preserve"> </w:t>
-            </w:r>
-            <w:r>
-              <w:rPr>
-                <w:rFonts w:ascii="Courier New" w:eastAsia="Times New Roman" w:hAnsi="Courier New" w:cs="Courier New"/>
-                <w:color w:val="333333"/>
-                <w:sz w:val="20"/>
-                <w:szCs w:val="20"/>
-                <w:lang w:eastAsia="es-BO"/>
-              </w:rPr>
-              <w:t>{</w:t>
-            </w:r>
-          </w:p>
-          <w:p>
-            <w:pPr>
-              <w:tabs>
-                <w:tab w:val="left" w:pos="916"/>
-                <w:tab w:val="left" w:pos="1832"/>
-                <w:tab w:val="left" w:pos="2748"/>
-                <w:tab w:val="left" w:pos="3664"/>
-                <w:tab w:val="left" w:pos="4580"/>
-                <w:tab w:val="left" w:pos="5496"/>
-                <w:tab w:val="left" w:pos="6412"/>
-                <w:tab w:val="left" w:pos="7328"/>
-                <w:tab w:val="left" w:pos="8244"/>
-                <w:tab w:val="left" w:pos="9160"/>
-                <w:tab w:val="left" w:pos="10076"/>
-                <w:tab w:val="left" w:pos="10992"/>
-                <w:tab w:val="left" w:pos="11908"/>
-                <w:tab w:val="left" w:pos="12824"/>
-                <w:tab w:val="left" w:pos="13740"/>
-                <w:tab w:val="left" w:pos="14656"/>
-              </w:tabs>
-              <w:spacing w:after="0" w:line="244" w:lineRule="atLeast"/>
-              <w:rPr>
-                <w:rFonts w:ascii="Courier New" w:eastAsia="Times New Roman" w:hAnsi="Courier New" w:cs="Courier New"/>
-                <w:color w:val="B4B0A9"/>
-                <w:sz w:val="20"/>
-                <w:szCs w:val="20"/>
-                <w:lang w:eastAsia="es-BO"/>
-              </w:rPr>
-            </w:pPr>
-            <w:r>
-              <w:rPr>
-                <w:rFonts w:ascii="Courier New" w:eastAsia="Times New Roman" w:hAnsi="Courier New" w:cs="Courier New"/>
-                <w:color w:val="B4B0A9"/>
-                <w:sz w:val="20"/>
-                <w:szCs w:val="20"/>
-                <w:lang w:eastAsia="es-BO"/>
-              </w:rPr>
-              <w:t xml:space="preserve">            </w:t>
-            </w:r>
-            <w:proofErr w:type="spellStart"/>
-            <w:proofErr w:type="gramStart"/>
-            <w:r>
-              <w:rPr>
-                <w:rFonts w:ascii="Courier New" w:eastAsia="Times New Roman" w:hAnsi="Courier New" w:cs="Courier New"/>
-                <w:color w:val="B4B0A9"/>
-                <w:sz w:val="20"/>
-                <w:szCs w:val="20"/>
-                <w:lang w:eastAsia="es-BO"/>
-              </w:rPr>
-              <w:t>observer</w:t>
-            </w:r>
-            <w:r>
-              <w:rPr>
-                <w:rFonts w:ascii="Courier New" w:eastAsia="Times New Roman" w:hAnsi="Courier New" w:cs="Courier New"/>
-                <w:color w:val="333333"/>
-                <w:sz w:val="20"/>
-                <w:szCs w:val="20"/>
-                <w:lang w:eastAsia="es-BO"/>
-              </w:rPr>
-              <w:t>.</w:t>
-            </w:r>
-            <w:r>
-              <w:rPr>
-                <w:rFonts w:ascii="Courier New" w:eastAsia="Times New Roman" w:hAnsi="Courier New" w:cs="Courier New"/>
-                <w:color w:val="0000CC"/>
-                <w:sz w:val="20"/>
-                <w:szCs w:val="20"/>
-                <w:lang w:eastAsia="es-BO"/>
-              </w:rPr>
-              <w:t>update</w:t>
-            </w:r>
-            <w:proofErr w:type="spellEnd"/>
-            <w:proofErr w:type="gramEnd"/>
-            <w:r>
-              <w:rPr>
-                <w:rFonts w:ascii="Courier New" w:eastAsia="Times New Roman" w:hAnsi="Courier New" w:cs="Courier New"/>
-                <w:color w:val="333333"/>
-                <w:sz w:val="20"/>
-                <w:szCs w:val="20"/>
-                <w:lang w:eastAsia="es-BO"/>
-              </w:rPr>
               <w:t>(</w:t>
             </w:r>
-            <w:proofErr w:type="spellStart"/>
             <w:r>
               <w:rPr>
                 <w:rFonts w:ascii="Courier New" w:eastAsia="Times New Roman" w:hAnsi="Courier New" w:cs="Courier New"/>
@@ -6133,7 +5788,6 @@
               </w:rPr>
               <w:t>currentImage</w:t>
             </w:r>
-            <w:proofErr w:type="spellEnd"/>
             <w:r>
               <w:rPr>
                 <w:rFonts w:ascii="Courier New" w:eastAsia="Times New Roman" w:hAnsi="Courier New" w:cs="Courier New"/>
@@ -6378,7 +6032,6 @@
               </w:rPr>
               <w:t xml:space="preserve"> </w:t>
             </w:r>
-            <w:proofErr w:type="spellStart"/>
             <w:proofErr w:type="gramStart"/>
             <w:r>
               <w:rPr>
@@ -6392,7 +6045,6 @@
               </w:rPr>
               <w:t>setCurrentImage</w:t>
             </w:r>
-            <w:proofErr w:type="spellEnd"/>
             <w:r>
               <w:rPr>
                 <w:rFonts w:ascii="Courier New" w:eastAsia="Times New Roman" w:hAnsi="Courier New" w:cs="Courier New"/>
@@ -6412,20 +6064,8 @@
                 <w:szCs w:val="20"/>
                 <w:lang w:val="en-US" w:eastAsia="es-BO"/>
               </w:rPr>
-              <w:t xml:space="preserve">String </w:t>
-            </w:r>
-            <w:proofErr w:type="spellStart"/>
-            <w:r>
-              <w:rPr>
-                <w:rFonts w:ascii="Courier New" w:eastAsia="Times New Roman" w:hAnsi="Courier New" w:cs="Courier New"/>
-                <w:color w:val="B4B0A9"/>
-                <w:sz w:val="20"/>
-                <w:szCs w:val="20"/>
-                <w:lang w:val="en-US" w:eastAsia="es-BO"/>
-              </w:rPr>
-              <w:t>newImage</w:t>
-            </w:r>
-            <w:proofErr w:type="spellEnd"/>
+              <w:t>String newImage</w:t>
+            </w:r>
             <w:r>
               <w:rPr>
                 <w:rFonts w:ascii="Courier New" w:eastAsia="Times New Roman" w:hAnsi="Courier New" w:cs="Courier New"/>
@@ -6579,7 +6219,6 @@
               </w:rPr>
               <w:t>(!</w:t>
             </w:r>
-            <w:proofErr w:type="spellStart"/>
             <w:r>
               <w:rPr>
                 <w:rFonts w:ascii="Courier New" w:eastAsia="Times New Roman" w:hAnsi="Courier New" w:cs="Courier New"/>
@@ -6610,7 +6249,6 @@
               </w:rPr>
               <w:t>equals</w:t>
             </w:r>
-            <w:proofErr w:type="spellEnd"/>
             <w:proofErr w:type="gramEnd"/>
             <w:r>
               <w:rPr>
@@ -6622,7 +6260,6 @@
               </w:rPr>
               <w:t>(</w:t>
             </w:r>
-            <w:proofErr w:type="spellStart"/>
             <w:r>
               <w:rPr>
                 <w:rFonts w:ascii="Courier New" w:eastAsia="Times New Roman" w:hAnsi="Courier New" w:cs="Courier New"/>
@@ -6633,7 +6270,6 @@
               </w:rPr>
               <w:t>newImage</w:t>
             </w:r>
-            <w:proofErr w:type="spellEnd"/>
             <w:r>
               <w:rPr>
                 <w:rFonts w:ascii="Courier New" w:eastAsia="Times New Roman" w:hAnsi="Courier New" w:cs="Courier New"/>
@@ -6702,113 +6338,78 @@
                 <w:szCs w:val="20"/>
                 <w:lang w:val="en-US" w:eastAsia="es-BO"/>
               </w:rPr>
+              <w:t xml:space="preserve">            currentImage </w:t>
+            </w:r>
+            <w:r>
+              <w:rPr>
+                <w:rFonts w:ascii="Courier New" w:eastAsia="Times New Roman" w:hAnsi="Courier New" w:cs="Courier New"/>
+                <w:color w:val="333333"/>
+                <w:sz w:val="20"/>
+                <w:szCs w:val="20"/>
+                <w:lang w:val="en-US" w:eastAsia="es-BO"/>
+              </w:rPr>
+              <w:t>=</w:t>
+            </w:r>
+            <w:r>
+              <w:rPr>
+                <w:rFonts w:ascii="Courier New" w:eastAsia="Times New Roman" w:hAnsi="Courier New" w:cs="Courier New"/>
+                <w:color w:val="B4B0A9"/>
+                <w:sz w:val="20"/>
+                <w:szCs w:val="20"/>
+                <w:lang w:val="en-US" w:eastAsia="es-BO"/>
+              </w:rPr>
+              <w:t xml:space="preserve"> newImage</w:t>
+            </w:r>
+            <w:r>
+              <w:rPr>
+                <w:rFonts w:ascii="Courier New" w:eastAsia="Times New Roman" w:hAnsi="Courier New" w:cs="Courier New"/>
+                <w:color w:val="333333"/>
+                <w:sz w:val="20"/>
+                <w:szCs w:val="20"/>
+                <w:lang w:val="en-US" w:eastAsia="es-BO"/>
+              </w:rPr>
+              <w:t>;</w:t>
+            </w:r>
+          </w:p>
+          <w:p>
+            <w:pPr>
+              <w:tabs>
+                <w:tab w:val="left" w:pos="916"/>
+                <w:tab w:val="left" w:pos="1832"/>
+                <w:tab w:val="left" w:pos="2748"/>
+                <w:tab w:val="left" w:pos="3664"/>
+                <w:tab w:val="left" w:pos="4580"/>
+                <w:tab w:val="left" w:pos="5496"/>
+                <w:tab w:val="left" w:pos="6412"/>
+                <w:tab w:val="left" w:pos="7328"/>
+                <w:tab w:val="left" w:pos="8244"/>
+                <w:tab w:val="left" w:pos="9160"/>
+                <w:tab w:val="left" w:pos="10076"/>
+                <w:tab w:val="left" w:pos="10992"/>
+                <w:tab w:val="left" w:pos="11908"/>
+                <w:tab w:val="left" w:pos="12824"/>
+                <w:tab w:val="left" w:pos="13740"/>
+                <w:tab w:val="left" w:pos="14656"/>
+              </w:tabs>
+              <w:spacing w:after="0" w:line="244" w:lineRule="atLeast"/>
+              <w:rPr>
+                <w:rFonts w:ascii="Courier New" w:eastAsia="Times New Roman" w:hAnsi="Courier New" w:cs="Courier New"/>
+                <w:color w:val="B4B0A9"/>
+                <w:sz w:val="20"/>
+                <w:szCs w:val="20"/>
+                <w:lang w:eastAsia="es-BO"/>
+              </w:rPr>
+            </w:pPr>
+            <w:r>
+              <w:rPr>
+                <w:rFonts w:ascii="Courier New" w:eastAsia="Times New Roman" w:hAnsi="Courier New" w:cs="Courier New"/>
+                <w:color w:val="B4B0A9"/>
+                <w:sz w:val="20"/>
+                <w:szCs w:val="20"/>
+                <w:lang w:val="en-US" w:eastAsia="es-BO"/>
+              </w:rPr>
               <w:t xml:space="preserve">            </w:t>
             </w:r>
-            <w:proofErr w:type="spellStart"/>
-            <w:r>
-              <w:rPr>
-                <w:rFonts w:ascii="Courier New" w:eastAsia="Times New Roman" w:hAnsi="Courier New" w:cs="Courier New"/>
-                <w:color w:val="B4B0A9"/>
-                <w:sz w:val="20"/>
-                <w:szCs w:val="20"/>
-                <w:lang w:val="en-US" w:eastAsia="es-BO"/>
-              </w:rPr>
-              <w:t>currentImage</w:t>
-            </w:r>
-            <w:proofErr w:type="spellEnd"/>
-            <w:r>
-              <w:rPr>
-                <w:rFonts w:ascii="Courier New" w:eastAsia="Times New Roman" w:hAnsi="Courier New" w:cs="Courier New"/>
-                <w:color w:val="B4B0A9"/>
-                <w:sz w:val="20"/>
-                <w:szCs w:val="20"/>
-                <w:lang w:val="en-US" w:eastAsia="es-BO"/>
-              </w:rPr>
-              <w:t xml:space="preserve"> </w:t>
-            </w:r>
-            <w:r>
-              <w:rPr>
-                <w:rFonts w:ascii="Courier New" w:eastAsia="Times New Roman" w:hAnsi="Courier New" w:cs="Courier New"/>
-                <w:color w:val="333333"/>
-                <w:sz w:val="20"/>
-                <w:szCs w:val="20"/>
-                <w:lang w:val="en-US" w:eastAsia="es-BO"/>
-              </w:rPr>
-              <w:t>=</w:t>
-            </w:r>
-            <w:r>
-              <w:rPr>
-                <w:rFonts w:ascii="Courier New" w:eastAsia="Times New Roman" w:hAnsi="Courier New" w:cs="Courier New"/>
-                <w:color w:val="B4B0A9"/>
-                <w:sz w:val="20"/>
-                <w:szCs w:val="20"/>
-                <w:lang w:val="en-US" w:eastAsia="es-BO"/>
-              </w:rPr>
-              <w:t xml:space="preserve"> </w:t>
-            </w:r>
-            <w:proofErr w:type="spellStart"/>
-            <w:r>
-              <w:rPr>
-                <w:rFonts w:ascii="Courier New" w:eastAsia="Times New Roman" w:hAnsi="Courier New" w:cs="Courier New"/>
-                <w:color w:val="B4B0A9"/>
-                <w:sz w:val="20"/>
-                <w:szCs w:val="20"/>
-                <w:lang w:val="en-US" w:eastAsia="es-BO"/>
-              </w:rPr>
-              <w:t>newImage</w:t>
-            </w:r>
-            <w:proofErr w:type="spellEnd"/>
-            <w:r>
-              <w:rPr>
-                <w:rFonts w:ascii="Courier New" w:eastAsia="Times New Roman" w:hAnsi="Courier New" w:cs="Courier New"/>
-                <w:color w:val="333333"/>
-                <w:sz w:val="20"/>
-                <w:szCs w:val="20"/>
-                <w:lang w:val="en-US" w:eastAsia="es-BO"/>
-              </w:rPr>
-              <w:t>;</w:t>
-            </w:r>
-          </w:p>
-          <w:p>
-            <w:pPr>
-              <w:tabs>
-                <w:tab w:val="left" w:pos="916"/>
-                <w:tab w:val="left" w:pos="1832"/>
-                <w:tab w:val="left" w:pos="2748"/>
-                <w:tab w:val="left" w:pos="3664"/>
-                <w:tab w:val="left" w:pos="4580"/>
-                <w:tab w:val="left" w:pos="5496"/>
-                <w:tab w:val="left" w:pos="6412"/>
-                <w:tab w:val="left" w:pos="7328"/>
-                <w:tab w:val="left" w:pos="8244"/>
-                <w:tab w:val="left" w:pos="9160"/>
-                <w:tab w:val="left" w:pos="10076"/>
-                <w:tab w:val="left" w:pos="10992"/>
-                <w:tab w:val="left" w:pos="11908"/>
-                <w:tab w:val="left" w:pos="12824"/>
-                <w:tab w:val="left" w:pos="13740"/>
-                <w:tab w:val="left" w:pos="14656"/>
-              </w:tabs>
-              <w:spacing w:after="0" w:line="244" w:lineRule="atLeast"/>
-              <w:rPr>
-                <w:rFonts w:ascii="Courier New" w:eastAsia="Times New Roman" w:hAnsi="Courier New" w:cs="Courier New"/>
-                <w:color w:val="B4B0A9"/>
-                <w:sz w:val="20"/>
-                <w:szCs w:val="20"/>
-                <w:lang w:eastAsia="es-BO"/>
-              </w:rPr>
-            </w:pPr>
-            <w:r>
-              <w:rPr>
-                <w:rFonts w:ascii="Courier New" w:eastAsia="Times New Roman" w:hAnsi="Courier New" w:cs="Courier New"/>
-                <w:color w:val="B4B0A9"/>
-                <w:sz w:val="20"/>
-                <w:szCs w:val="20"/>
-                <w:lang w:val="en-US" w:eastAsia="es-BO"/>
-              </w:rPr>
-              <w:t xml:space="preserve">            </w:t>
-            </w:r>
-            <w:proofErr w:type="spellStart"/>
             <w:proofErr w:type="gramStart"/>
             <w:r>
               <w:rPr>
@@ -6820,7 +6421,6 @@
               </w:rPr>
               <w:t>notifyObservers</w:t>
             </w:r>
-            <w:proofErr w:type="spellEnd"/>
             <w:r>
               <w:rPr>
                 <w:rFonts w:ascii="Courier New" w:eastAsia="Times New Roman" w:hAnsi="Courier New" w:cs="Courier New"/>
@@ -7027,30 +6627,7 @@
           <w:sz w:val="24"/>
           <w:szCs w:val="24"/>
         </w:rPr>
-        <w:lastRenderedPageBreak/>
-        <w:t>4. Clase Monitor (</w:t>
-      </w:r>
-      <w:proofErr w:type="spellStart"/>
-      <w:r>
-        <w:rPr>
-          <w:rFonts w:ascii="Times New Roman" w:hAnsi="Times New Roman" w:cs="Times New Roman"/>
-          <w:b/>
-          <w:bCs/>
-          <w:sz w:val="24"/>
-          <w:szCs w:val="24"/>
-        </w:rPr>
-        <w:t>Observer</w:t>
-      </w:r>
-      <w:proofErr w:type="spellEnd"/>
-      <w:r>
-        <w:rPr>
-          <w:rFonts w:ascii="Times New Roman" w:hAnsi="Times New Roman" w:cs="Times New Roman"/>
-          <w:b/>
-          <w:bCs/>
-          <w:sz w:val="24"/>
-          <w:szCs w:val="24"/>
-        </w:rPr>
-        <w:t>)</w:t>
+        <w:t>4. Clase Monitor (Observer)</w:t>
       </w:r>
     </w:p>
     <w:p>
@@ -7818,29 +7395,7 @@
                 <w:szCs w:val="20"/>
                 <w:lang w:val="en-US" w:eastAsia="es-BO"/>
               </w:rPr>
-              <w:t xml:space="preserve">// </w:t>
-            </w:r>
-            <w:proofErr w:type="spellStart"/>
-            <w:r>
-              <w:rPr>
-                <w:rFonts w:ascii="Courier New" w:eastAsia="Times New Roman" w:hAnsi="Courier New" w:cs="Courier New"/>
-                <w:color w:val="888888"/>
-                <w:sz w:val="20"/>
-                <w:szCs w:val="20"/>
-                <w:lang w:val="en-US" w:eastAsia="es-BO"/>
-              </w:rPr>
-              <w:t>Nombre</w:t>
-            </w:r>
-            <w:proofErr w:type="spellEnd"/>
-            <w:r>
-              <w:rPr>
-                <w:rFonts w:ascii="Courier New" w:eastAsia="Times New Roman" w:hAnsi="Courier New" w:cs="Courier New"/>
-                <w:color w:val="888888"/>
-                <w:sz w:val="20"/>
-                <w:szCs w:val="20"/>
-                <w:lang w:val="en-US" w:eastAsia="es-BO"/>
-              </w:rPr>
-              <w:t xml:space="preserve"> del monitor</w:t>
+              <w:t>// Nombre del monitor</w:t>
             </w:r>
           </w:p>
           <w:p>
@@ -8428,18 +7983,7 @@
                 <w:szCs w:val="20"/>
                 <w:lang w:val="en-US" w:eastAsia="es-BO"/>
               </w:rPr>
-              <w:t xml:space="preserve">        </w:t>
-            </w:r>
-            <w:proofErr w:type="spellStart"/>
-            <w:r>
-              <w:rPr>
-                <w:rFonts w:ascii="Courier New" w:eastAsia="Times New Roman" w:hAnsi="Courier New" w:cs="Courier New"/>
-                <w:color w:val="B4B0A9"/>
-                <w:sz w:val="20"/>
-                <w:szCs w:val="20"/>
-                <w:lang w:val="en-US" w:eastAsia="es-BO"/>
-              </w:rPr>
-              <w:t>System</w:t>
+              <w:t xml:space="preserve">        System</w:t>
             </w:r>
             <w:r>
               <w:rPr>
@@ -8481,7 +8025,6 @@
               </w:rPr>
               <w:t>println</w:t>
             </w:r>
-            <w:proofErr w:type="spellEnd"/>
             <w:r>
               <w:rPr>
                 <w:rFonts w:ascii="Courier New" w:eastAsia="Times New Roman" w:hAnsi="Courier New" w:cs="Courier New"/>
@@ -8591,51 +8134,7 @@
                 <w:szCs w:val="20"/>
                 <w:lang w:val="en-US" w:eastAsia="es-BO"/>
               </w:rPr>
-              <w:t xml:space="preserve">// </w:t>
-            </w:r>
-            <w:proofErr w:type="spellStart"/>
-            <w:r>
-              <w:rPr>
-                <w:rFonts w:ascii="Courier New" w:eastAsia="Times New Roman" w:hAnsi="Courier New" w:cs="Courier New"/>
-                <w:color w:val="888888"/>
-                <w:sz w:val="20"/>
-                <w:szCs w:val="20"/>
-                <w:lang w:val="en-US" w:eastAsia="es-BO"/>
-              </w:rPr>
-              <w:t>Muestra</w:t>
-            </w:r>
-            <w:proofErr w:type="spellEnd"/>
-            <w:r>
-              <w:rPr>
-                <w:rFonts w:ascii="Courier New" w:eastAsia="Times New Roman" w:hAnsi="Courier New" w:cs="Courier New"/>
-                <w:color w:val="888888"/>
-                <w:sz w:val="20"/>
-                <w:szCs w:val="20"/>
-                <w:lang w:val="en-US" w:eastAsia="es-BO"/>
-              </w:rPr>
-              <w:t xml:space="preserve"> la </w:t>
-            </w:r>
-            <w:proofErr w:type="spellStart"/>
-            <w:r>
-              <w:rPr>
-                <w:rFonts w:ascii="Courier New" w:eastAsia="Times New Roman" w:hAnsi="Courier New" w:cs="Courier New"/>
-                <w:color w:val="888888"/>
-                <w:sz w:val="20"/>
-                <w:szCs w:val="20"/>
-                <w:lang w:val="en-US" w:eastAsia="es-BO"/>
-              </w:rPr>
-              <w:t>nueva</w:t>
-            </w:r>
-            <w:proofErr w:type="spellEnd"/>
-            <w:r>
-              <w:rPr>
-                <w:rFonts w:ascii="Courier New" w:eastAsia="Times New Roman" w:hAnsi="Courier New" w:cs="Courier New"/>
-                <w:color w:val="888888"/>
-                <w:sz w:val="20"/>
-                <w:szCs w:val="20"/>
-                <w:lang w:val="en-US" w:eastAsia="es-BO"/>
-              </w:rPr>
-              <w:t xml:space="preserve"> imagen</w:t>
+              <w:t>// Muestra la nueva imagen</w:t>
             </w:r>
           </w:p>
           <w:p>
@@ -9476,7 +8975,6 @@
               </w:rPr>
               <w:t xml:space="preserve"> </w:t>
             </w:r>
-            <w:proofErr w:type="spellStart"/>
             <w:r>
               <w:rPr>
                 <w:rFonts w:ascii="Courier New" w:eastAsia="Times New Roman" w:hAnsi="Courier New" w:cs="Courier New"/>
@@ -9489,7 +8987,6 @@
               </w:rPr>
               <w:t>SecurityCameraSystem</w:t>
             </w:r>
-            <w:proofErr w:type="spellEnd"/>
             <w:r>
               <w:rPr>
                 <w:rFonts w:ascii="Courier New" w:eastAsia="Times New Roman" w:hAnsi="Courier New" w:cs="Courier New"/>
@@ -9668,20 +9165,8 @@
                 <w:szCs w:val="20"/>
                 <w:lang w:val="en-US" w:eastAsia="es-BO"/>
               </w:rPr>
-              <w:t xml:space="preserve"> </w:t>
-            </w:r>
-            <w:proofErr w:type="spellStart"/>
-            <w:r>
-              <w:rPr>
-                <w:rFonts w:ascii="Courier New" w:eastAsia="Times New Roman" w:hAnsi="Courier New" w:cs="Courier New"/>
-                <w:color w:val="B4B0A9"/>
-                <w:sz w:val="20"/>
-                <w:szCs w:val="20"/>
-                <w:lang w:val="en-US" w:eastAsia="es-BO"/>
-              </w:rPr>
-              <w:t>args</w:t>
-            </w:r>
-            <w:proofErr w:type="spellEnd"/>
+              <w:t xml:space="preserve"> args</w:t>
+            </w:r>
             <w:r>
               <w:rPr>
                 <w:rFonts w:ascii="Courier New" w:eastAsia="Times New Roman" w:hAnsi="Courier New" w:cs="Courier New"/>
@@ -10808,27 +10293,8 @@
           <w:sz w:val="24"/>
           <w:szCs w:val="24"/>
         </w:rPr>
-        <w:t xml:space="preserve">- Interfaz </w:t>
-      </w:r>
-      <w:proofErr w:type="spellStart"/>
-      <w:r>
-        <w:rPr>
-          <w:rFonts w:ascii="Times New Roman" w:hAnsi="Times New Roman" w:cs="Times New Roman"/>
-          <w:sz w:val="24"/>
-          <w:szCs w:val="24"/>
-        </w:rPr>
-        <w:t>Observer</w:t>
-      </w:r>
-      <w:proofErr w:type="spellEnd"/>
-      <w:r>
-        <w:rPr>
-          <w:rFonts w:ascii="Times New Roman" w:hAnsi="Times New Roman" w:cs="Times New Roman"/>
-          <w:sz w:val="24"/>
-          <w:szCs w:val="24"/>
-        </w:rPr>
-        <w:t xml:space="preserve">: Define el método </w:t>
-      </w:r>
-      <w:proofErr w:type="spellStart"/>
+        <w:t xml:space="preserve">- Interfaz Observer: Define el método </w:t>
+      </w:r>
       <w:r>
         <w:rPr>
           <w:rFonts w:ascii="Times New Roman" w:hAnsi="Times New Roman" w:cs="Times New Roman"/>
@@ -10839,7 +10305,6 @@
         </w:rPr>
         <w:t>update</w:t>
       </w:r>
-      <w:proofErr w:type="spellEnd"/>
       <w:r>
         <w:rPr>
           <w:rFonts w:ascii="Times New Roman" w:hAnsi="Times New Roman" w:cs="Times New Roman"/>
@@ -10863,25 +10328,7 @@
           <w:sz w:val="24"/>
           <w:szCs w:val="24"/>
         </w:rPr>
-        <w:t xml:space="preserve">- Interfaz </w:t>
-      </w:r>
-      <w:proofErr w:type="spellStart"/>
-      <w:r>
-        <w:rPr>
-          <w:rFonts w:ascii="Times New Roman" w:hAnsi="Times New Roman" w:cs="Times New Roman"/>
-          <w:sz w:val="24"/>
-          <w:szCs w:val="24"/>
-        </w:rPr>
-        <w:t>Subject</w:t>
-      </w:r>
-      <w:proofErr w:type="spellEnd"/>
-      <w:r>
-        <w:rPr>
-          <w:rFonts w:ascii="Times New Roman" w:hAnsi="Times New Roman" w:cs="Times New Roman"/>
-          <w:sz w:val="24"/>
-          <w:szCs w:val="24"/>
-        </w:rPr>
-        <w:t>: Permite registrar y eliminar observadores, y notificar a todos ellos sobre cambios en el estado.</w:t>
+        <w:t>- Interfaz Subject: Permite registrar y eliminar observadores, y notificar a todos ellos sobre cambios en el estado.</w:t>
       </w:r>
     </w:p>
     <w:p>
@@ -10900,7 +10347,6 @@
         </w:rPr>
         <w:t xml:space="preserve">- Clase Camera: Implementa la lógica para mantener una lista de monitores y notificarles cuando hay un cambio en la imagen. Utiliza un método </w:t>
       </w:r>
-      <w:proofErr w:type="spellStart"/>
       <w:r>
         <w:rPr>
           <w:rFonts w:ascii="Times New Roman" w:hAnsi="Times New Roman" w:cs="Times New Roman"/>
@@ -10911,7 +10357,6 @@
         </w:rPr>
         <w:t>setCurrentImage</w:t>
       </w:r>
-      <w:proofErr w:type="spellEnd"/>
       <w:r>
         <w:rPr>
           <w:rFonts w:ascii="Times New Roman" w:hAnsi="Times New Roman" w:cs="Times New Roman"/>
@@ -10935,9 +10380,9 @@
           <w:sz w:val="24"/>
           <w:szCs w:val="24"/>
         </w:rPr>
+        <w:lastRenderedPageBreak/>
         <w:t xml:space="preserve">- Clase Monitor: Implementa el método </w:t>
       </w:r>
-      <w:proofErr w:type="spellStart"/>
       <w:r>
         <w:rPr>
           <w:rFonts w:ascii="Times New Roman" w:hAnsi="Times New Roman" w:cs="Times New Roman"/>
@@ -10948,7 +10393,6 @@
         </w:rPr>
         <w:t>update</w:t>
       </w:r>
-      <w:proofErr w:type="spellEnd"/>
       <w:r>
         <w:rPr>
           <w:rFonts w:ascii="Times New Roman" w:hAnsi="Times New Roman" w:cs="Times New Roman"/>
@@ -10972,26 +10416,7 @@
           <w:sz w:val="24"/>
           <w:szCs w:val="24"/>
         </w:rPr>
-        <w:lastRenderedPageBreak/>
-        <w:t xml:space="preserve">- Clase </w:t>
-      </w:r>
-      <w:proofErr w:type="spellStart"/>
-      <w:r>
-        <w:rPr>
-          <w:rFonts w:ascii="Times New Roman" w:hAnsi="Times New Roman" w:cs="Times New Roman"/>
-          <w:sz w:val="24"/>
-          <w:szCs w:val="24"/>
-        </w:rPr>
-        <w:t>SecurityCameraSystem</w:t>
-      </w:r>
-      <w:proofErr w:type="spellEnd"/>
-      <w:r>
-        <w:rPr>
-          <w:rFonts w:ascii="Times New Roman" w:hAnsi="Times New Roman" w:cs="Times New Roman"/>
-          <w:sz w:val="24"/>
-          <w:szCs w:val="24"/>
-        </w:rPr>
-        <w:t xml:space="preserve">: Es un ejemplo de cómo se pueden crear y usar instancias de </w:t>
+        <w:t xml:space="preserve">- Clase SecurityCameraSystem: Es un ejemplo de cómo se pueden crear y usar instancias de </w:t>
       </w:r>
       <w:r>
         <w:rPr>
@@ -11027,25 +10452,7 @@
           <w:sz w:val="24"/>
           <w:szCs w:val="24"/>
         </w:rPr>
-        <w:t xml:space="preserve">, mostrando el funcionamiento del patrón </w:t>
-      </w:r>
-      <w:proofErr w:type="spellStart"/>
-      <w:r>
-        <w:rPr>
-          <w:rFonts w:ascii="Times New Roman" w:hAnsi="Times New Roman" w:cs="Times New Roman"/>
-          <w:sz w:val="24"/>
-          <w:szCs w:val="24"/>
-        </w:rPr>
-        <w:t>Observer</w:t>
-      </w:r>
-      <w:proofErr w:type="spellEnd"/>
-      <w:r>
-        <w:rPr>
-          <w:rFonts w:ascii="Times New Roman" w:hAnsi="Times New Roman" w:cs="Times New Roman"/>
-          <w:sz w:val="24"/>
-          <w:szCs w:val="24"/>
-        </w:rPr>
-        <w:t xml:space="preserve"> en acción.</w:t>
+        <w:t>, mostrando el funcionamiento del patrón Observer en acción.</w:t>
       </w:r>
     </w:p>
     <w:p/>
@@ -11078,42 +10485,8 @@
           <w:sz w:val="27"/>
           <w:szCs w:val="27"/>
         </w:rPr>
-        <w:t xml:space="preserve"> </w:t>
-      </w:r>
-      <w:proofErr w:type="spellStart"/>
-      <w:r>
-        <w:rPr>
-          <w:rFonts w:ascii="Times New Roman" w:hAnsi="Times New Roman" w:cs="Times New Roman"/>
-          <w:b/>
-          <w:bCs/>
-          <w:sz w:val="27"/>
-          <w:szCs w:val="27"/>
-        </w:rPr>
-        <w:t>Code</w:t>
-      </w:r>
-      <w:proofErr w:type="spellEnd"/>
-      <w:r>
-        <w:rPr>
-          <w:rFonts w:ascii="Times New Roman" w:hAnsi="Times New Roman" w:cs="Times New Roman"/>
-          <w:b/>
-          <w:bCs/>
-          <w:sz w:val="27"/>
-          <w:szCs w:val="27"/>
-        </w:rPr>
-        <w:t xml:space="preserve"> </w:t>
-      </w:r>
-      <w:proofErr w:type="spellStart"/>
-      <w:r>
-        <w:rPr>
-          <w:rFonts w:ascii="Times New Roman" w:hAnsi="Times New Roman" w:cs="Times New Roman"/>
-          <w:b/>
-          <w:bCs/>
-          <w:sz w:val="27"/>
-          <w:szCs w:val="27"/>
-        </w:rPr>
-        <w:t>Review</w:t>
-      </w:r>
-      <w:proofErr w:type="spellEnd"/>
+        <w:t xml:space="preserve"> Code Review</w:t>
+      </w:r>
     </w:p>
     <w:p>
       <w:pPr>
@@ -11130,25 +10503,7 @@
           <w:sz w:val="24"/>
           <w:szCs w:val="24"/>
         </w:rPr>
-        <w:t xml:space="preserve">Este ejemplo de código muestra cómo el patrón </w:t>
-      </w:r>
-      <w:proofErr w:type="spellStart"/>
-      <w:r>
-        <w:rPr>
-          <w:rFonts w:ascii="Times New Roman" w:hAnsi="Times New Roman" w:cs="Times New Roman"/>
-          <w:sz w:val="24"/>
-          <w:szCs w:val="24"/>
-        </w:rPr>
-        <w:t>Observer</w:t>
-      </w:r>
-      <w:proofErr w:type="spellEnd"/>
-      <w:r>
-        <w:rPr>
-          <w:rFonts w:ascii="Times New Roman" w:hAnsi="Times New Roman" w:cs="Times New Roman"/>
-          <w:sz w:val="24"/>
-          <w:szCs w:val="24"/>
-        </w:rPr>
-        <w:t xml:space="preserve"> se puede utilizar eficazmente en un sistema de monitoreo de cámaras de seguridad, permitiendo la actualización de imágenes de manera eficiente y minimizando el uso del ancho de banda. Además, promueve un diseño desacoplado y escalable, facilitando el mantenimiento y la evolución del sistema en el futuro.</w:t>
+        <w:t>Este ejemplo de código muestra cómo el patrón Observer se puede utilizar eficazmente en un sistema de monitoreo de cámaras de seguridad, permitiendo la actualización de imágenes de manera eficiente y minimizando el uso del ancho de banda. Además, promueve un diseño desacoplado y escalable, facilitando el mantenimiento y la evolución del sistema en el futuro.</w:t>
       </w:r>
     </w:p>
     <w:p>
@@ -11198,25 +10553,7 @@
           <w:sz w:val="24"/>
           <w:szCs w:val="24"/>
         </w:rPr>
-        <w:t xml:space="preserve">La complejidad algorítmica de la solución presentada puede analizarse en función de varias operaciones clave en el sistema de monitoreo de cámaras de seguridad que implementa el patrón </w:t>
-      </w:r>
-      <w:proofErr w:type="spellStart"/>
-      <w:r>
-        <w:rPr>
-          <w:rFonts w:ascii="Times New Roman" w:hAnsi="Times New Roman" w:cs="Times New Roman"/>
-          <w:sz w:val="24"/>
-          <w:szCs w:val="24"/>
-        </w:rPr>
-        <w:t>Observer</w:t>
-      </w:r>
-      <w:proofErr w:type="spellEnd"/>
-      <w:r>
-        <w:rPr>
-          <w:rFonts w:ascii="Times New Roman" w:hAnsi="Times New Roman" w:cs="Times New Roman"/>
-          <w:sz w:val="24"/>
-          <w:szCs w:val="24"/>
-        </w:rPr>
-        <w:t>. Aquí hay un desglose de las principales operaciones y su complejidad:</w:t>
+        <w:t>La complejidad algorítmica de la solución presentada puede analizarse en función de varias operaciones clave en el sistema de monitoreo de cámaras de seguridad que implementa el patrón Observer. Aquí hay un desglose de las principales operaciones y su complejidad:</w:t>
       </w:r>
     </w:p>
     <w:p>
@@ -11265,7 +10602,6 @@
         </w:rPr>
         <w:t xml:space="preserve">- Operación: </w:t>
       </w:r>
-      <w:proofErr w:type="spellStart"/>
       <w:proofErr w:type="gramStart"/>
       <w:r>
         <w:rPr>
@@ -11277,7 +10613,6 @@
         </w:rPr>
         <w:t>camera.registerObserver</w:t>
       </w:r>
-      <w:proofErr w:type="spellEnd"/>
       <w:proofErr w:type="gramEnd"/>
       <w:r>
         <w:rPr>
@@ -11322,100 +10657,6 @@
           <w:szCs w:val="24"/>
         </w:rPr>
         <w:t xml:space="preserve"> </w:t>
-      </w:r>
-      <m:oMath>
-        <m:r>
-          <w:rPr>
-            <w:rFonts w:ascii="Cambria Math" w:hAnsi="Cambria Math" w:cs="Times New Roman"/>
-            <w:sz w:val="24"/>
-            <w:szCs w:val="24"/>
-          </w:rPr>
-          <m:t>O</m:t>
-        </m:r>
-        <m:r>
-          <w:rPr>
-            <w:rFonts w:ascii="Cambria Math" w:hAnsi="Cambria Math" w:cs="Times New Roman"/>
-            <w:sz w:val="24"/>
-            <w:szCs w:val="24"/>
-          </w:rPr>
-          <m:t>(1)</m:t>
-        </m:r>
-      </m:oMath>
-      <w:r>
-        <w:rPr>
-          <w:rFonts w:ascii="Times New Roman" w:hAnsi="Times New Roman" w:cs="Times New Roman"/>
-          <w:sz w:val="24"/>
-          <w:szCs w:val="24"/>
-        </w:rPr>
-        <w:t xml:space="preserve"> en promedio, ya que estamos agregando un observador a una lista (ArrayList) de observadores. Sin embargo, en el peor de los casos (cuando se tiene que redimensionar la lista), puede ser </w:t>
-      </w:r>
-      <m:oMath>
-        <m:r>
-          <w:rPr>
-            <w:rFonts w:ascii="Cambria Math" w:hAnsi="Cambria Math" w:cs="Times New Roman"/>
-            <w:sz w:val="24"/>
-            <w:szCs w:val="24"/>
-          </w:rPr>
-          <m:t>O(</m:t>
-        </m:r>
-        <m:r>
-          <w:rPr>
-            <w:rFonts w:ascii="Cambria Math" w:hAnsi="Cambria Math" w:cs="Times New Roman"/>
-            <w:sz w:val="24"/>
-            <w:szCs w:val="24"/>
-          </w:rPr>
-          <m:t>n</m:t>
-        </m:r>
-        <m:r>
-          <w:rPr>
-            <w:rFonts w:ascii="Cambria Math" w:hAnsi="Cambria Math" w:cs="Times New Roman"/>
-            <w:sz w:val="24"/>
-            <w:szCs w:val="24"/>
-          </w:rPr>
-          <m:t>)</m:t>
-        </m:r>
-      </m:oMath>
-      <w:r>
-        <w:rPr>
-          <w:rFonts w:ascii="Times New Roman" w:hAnsi="Times New Roman" w:cs="Times New Roman"/>
-          <w:sz w:val="24"/>
-          <w:szCs w:val="24"/>
-        </w:rPr>
-        <w:t xml:space="preserve">), donde </w:t>
-      </w:r>
-      <m:oMath>
-        <m:r>
-          <w:rPr>
-            <w:rFonts w:ascii="Cambria Math" w:hAnsi="Cambria Math" w:cs="Times New Roman"/>
-            <w:sz w:val="24"/>
-            <w:szCs w:val="24"/>
-          </w:rPr>
-          <m:t>(</m:t>
-        </m:r>
-        <m:r>
-          <w:rPr>
-            <w:rFonts w:ascii="Cambria Math" w:hAnsi="Cambria Math" w:cs="Times New Roman"/>
-            <w:sz w:val="24"/>
-            <w:szCs w:val="24"/>
-          </w:rPr>
-          <m:t>n</m:t>
-        </m:r>
-        <m:r>
-          <w:rPr>
-            <w:rFonts w:ascii="Cambria Math" w:hAnsi="Cambria Math" w:cs="Times New Roman"/>
-            <w:sz w:val="24"/>
-            <w:szCs w:val="24"/>
-          </w:rPr>
-          <m:t>)</m:t>
-        </m:r>
-      </m:oMath>
-      <w:r>
-        <w:rPr>
-          <w:rFonts w:ascii="Times New Roman" w:hAnsi="Times New Roman" w:cs="Times New Roman"/>
-          <w:sz w:val="24"/>
-          <w:szCs w:val="24"/>
-        </w:rPr>
-        <w:t xml:space="preserve"> es el número de observadores, pero esto es raro y generalmente se considera amortizado como </w:t>
       </w:r>
       <m:oMath>
         <m:r>
@@ -11433,104 +10674,7 @@
           <w:sz w:val="24"/>
           <w:szCs w:val="24"/>
         </w:rPr>
-        <w:t>.</w:t>
-      </w:r>
-    </w:p>
-    <w:p>
-      <w:pPr>
-        <w:rPr>
-          <w:rFonts w:ascii="Times New Roman" w:hAnsi="Times New Roman" w:cs="Times New Roman"/>
-          <w:sz w:val="24"/>
-          <w:szCs w:val="24"/>
-        </w:rPr>
-      </w:pPr>
-    </w:p>
-    <w:p>
-      <w:pPr>
-        <w:rPr>
-          <w:rFonts w:ascii="Times New Roman" w:hAnsi="Times New Roman" w:cs="Times New Roman"/>
-          <w:b/>
-          <w:bCs/>
-          <w:sz w:val="27"/>
-          <w:szCs w:val="27"/>
-        </w:rPr>
-      </w:pPr>
-      <w:r>
-        <w:rPr>
-          <w:rFonts w:ascii="Times New Roman" w:hAnsi="Times New Roman" w:cs="Times New Roman"/>
-          <w:b/>
-          <w:bCs/>
-          <w:sz w:val="27"/>
-          <w:szCs w:val="27"/>
-        </w:rPr>
-        <w:t>2. Eliminación de Observadores</w:t>
-      </w:r>
-    </w:p>
-    <w:p>
-      <w:pPr>
-        <w:rPr>
-          <w:rFonts w:ascii="Times New Roman" w:hAnsi="Times New Roman" w:cs="Times New Roman"/>
-          <w:sz w:val="24"/>
-          <w:szCs w:val="24"/>
-        </w:rPr>
-      </w:pPr>
-      <w:r>
-        <w:rPr>
-          <w:rFonts w:ascii="Times New Roman" w:hAnsi="Times New Roman" w:cs="Times New Roman"/>
-          <w:sz w:val="24"/>
-          <w:szCs w:val="24"/>
-        </w:rPr>
-        <w:t xml:space="preserve">- Operación: </w:t>
-      </w:r>
-      <w:proofErr w:type="spellStart"/>
-      <w:proofErr w:type="gramStart"/>
-      <w:r>
-        <w:rPr>
-          <w:rFonts w:ascii="Times New Roman" w:hAnsi="Times New Roman" w:cs="Times New Roman"/>
-          <w:b/>
-          <w:bCs/>
-          <w:sz w:val="24"/>
-          <w:szCs w:val="24"/>
-        </w:rPr>
-        <w:t>camera.removeObserver</w:t>
-      </w:r>
-      <w:proofErr w:type="spellEnd"/>
-      <w:proofErr w:type="gramEnd"/>
-      <w:r>
-        <w:rPr>
-          <w:rFonts w:ascii="Times New Roman" w:hAnsi="Times New Roman" w:cs="Times New Roman"/>
-          <w:b/>
-          <w:bCs/>
-          <w:sz w:val="24"/>
-          <w:szCs w:val="24"/>
-        </w:rPr>
-        <w:t>(monitor)</w:t>
-      </w:r>
-      <w:r>
-        <w:rPr>
-          <w:rFonts w:ascii="Times New Roman" w:hAnsi="Times New Roman" w:cs="Times New Roman"/>
-          <w:sz w:val="24"/>
-          <w:szCs w:val="24"/>
-        </w:rPr>
-        <w:t>.</w:t>
-      </w:r>
-    </w:p>
-    <w:p>
-      <w:pPr>
-        <w:jc w:val="both"/>
-        <w:rPr>
-          <w:rFonts w:ascii="Times New Roman" w:hAnsi="Times New Roman" w:cs="Times New Roman"/>
-          <w:sz w:val="24"/>
-          <w:szCs w:val="24"/>
-        </w:rPr>
-      </w:pPr>
-      <w:r>
-        <w:rPr>
-          <w:rFonts w:ascii="Times New Roman" w:hAnsi="Times New Roman" w:cs="Times New Roman"/>
-          <w:sz w:val="24"/>
-          <w:szCs w:val="24"/>
-        </w:rPr>
-        <w:t xml:space="preserve">- Complejidad: </w:t>
+        <w:t xml:space="preserve"> en promedio, ya que estamos agregando un observador a una lista (ArrayList) de observadores. Sin embargo, en el peor de los casos (cuando se tiene que redimensionar la lista), puede ser </w:t>
       </w:r>
       <m:oMath>
         <m:r>
@@ -11539,23 +10683,7 @@
             <w:sz w:val="24"/>
             <w:szCs w:val="24"/>
           </w:rPr>
-          <m:t>O(</m:t>
-        </m:r>
-        <m:r>
-          <w:rPr>
-            <w:rFonts w:ascii="Cambria Math" w:hAnsi="Cambria Math" w:cs="Times New Roman"/>
-            <w:sz w:val="24"/>
-            <w:szCs w:val="24"/>
-          </w:rPr>
-          <m:t>n</m:t>
-        </m:r>
-        <m:r>
-          <w:rPr>
-            <w:rFonts w:ascii="Cambria Math" w:hAnsi="Cambria Math" w:cs="Times New Roman"/>
-            <w:sz w:val="24"/>
-            <w:szCs w:val="24"/>
-          </w:rPr>
-          <m:t>)</m:t>
+          <m:t>O(n)</m:t>
         </m:r>
       </m:oMath>
       <w:r>
@@ -11564,122 +10692,7 @@
           <w:sz w:val="24"/>
           <w:szCs w:val="24"/>
         </w:rPr>
-        <w:t xml:space="preserve"> en el peor de los casos, ya que puede ser necesario buscar el observador en la lista (</w:t>
-      </w:r>
-      <w:proofErr w:type="spellStart"/>
-      <w:r>
-        <w:rPr>
-          <w:rFonts w:ascii="Times New Roman" w:hAnsi="Times New Roman" w:cs="Times New Roman"/>
-          <w:sz w:val="24"/>
-          <w:szCs w:val="24"/>
-        </w:rPr>
-        <w:t>ArrayList</w:t>
-      </w:r>
-      <w:proofErr w:type="spellEnd"/>
-      <w:r>
-        <w:rPr>
-          <w:rFonts w:ascii="Times New Roman" w:hAnsi="Times New Roman" w:cs="Times New Roman"/>
-          <w:sz w:val="24"/>
-          <w:szCs w:val="24"/>
-        </w:rPr>
-        <w:t>) de observadores. Esto implica recorrer la lista hasta encontrar el observador a eliminar.</w:t>
-      </w:r>
-    </w:p>
-    <w:p>
-      <w:pPr>
-        <w:rPr>
-          <w:rFonts w:ascii="Times New Roman" w:hAnsi="Times New Roman" w:cs="Times New Roman"/>
-          <w:sz w:val="24"/>
-          <w:szCs w:val="24"/>
-        </w:rPr>
-      </w:pPr>
-    </w:p>
-    <w:p>
-      <w:pPr>
-        <w:rPr>
-          <w:rFonts w:ascii="Times New Roman" w:hAnsi="Times New Roman" w:cs="Times New Roman"/>
-          <w:b/>
-          <w:bCs/>
-          <w:sz w:val="27"/>
-          <w:szCs w:val="27"/>
-        </w:rPr>
-      </w:pPr>
-      <w:r>
-        <w:rPr>
-          <w:rFonts w:ascii="Times New Roman" w:hAnsi="Times New Roman" w:cs="Times New Roman"/>
-          <w:b/>
-          <w:bCs/>
-          <w:sz w:val="27"/>
-          <w:szCs w:val="27"/>
-        </w:rPr>
-        <w:t>3. Notificación a los Observadores</w:t>
-      </w:r>
-    </w:p>
-    <w:p>
-      <w:pPr>
-        <w:rPr>
-          <w:rFonts w:ascii="Times New Roman" w:hAnsi="Times New Roman" w:cs="Times New Roman"/>
-          <w:sz w:val="24"/>
-          <w:szCs w:val="24"/>
-        </w:rPr>
-      </w:pPr>
-      <w:r>
-        <w:rPr>
-          <w:rFonts w:ascii="Times New Roman" w:hAnsi="Times New Roman" w:cs="Times New Roman"/>
-          <w:sz w:val="24"/>
-          <w:szCs w:val="24"/>
-        </w:rPr>
-        <w:t xml:space="preserve">- Operación: </w:t>
-      </w:r>
-      <w:proofErr w:type="spellStart"/>
-      <w:proofErr w:type="gramStart"/>
-      <w:r>
-        <w:rPr>
-          <w:rFonts w:ascii="Times New Roman" w:hAnsi="Times New Roman" w:cs="Times New Roman"/>
-          <w:b/>
-          <w:bCs/>
-          <w:sz w:val="24"/>
-          <w:szCs w:val="24"/>
-        </w:rPr>
-        <w:t>camera.notifyObservers</w:t>
-      </w:r>
-      <w:proofErr w:type="spellEnd"/>
-      <w:proofErr w:type="gramEnd"/>
-      <w:r>
-        <w:rPr>
-          <w:rFonts w:ascii="Times New Roman" w:hAnsi="Times New Roman" w:cs="Times New Roman"/>
-          <w:b/>
-          <w:bCs/>
-          <w:sz w:val="24"/>
-          <w:szCs w:val="24"/>
-        </w:rPr>
-        <w:t>()</w:t>
-      </w:r>
-      <w:r>
-        <w:rPr>
-          <w:rFonts w:ascii="Times New Roman" w:hAnsi="Times New Roman" w:cs="Times New Roman"/>
-          <w:sz w:val="24"/>
-          <w:szCs w:val="24"/>
-        </w:rPr>
-        <w:t>.</w:t>
-      </w:r>
-    </w:p>
-    <w:p>
-      <w:pPr>
-        <w:jc w:val="both"/>
-        <w:rPr>
-          <w:rFonts w:ascii="Times New Roman" w:hAnsi="Times New Roman" w:cs="Times New Roman"/>
-          <w:sz w:val="24"/>
-          <w:szCs w:val="24"/>
-        </w:rPr>
-      </w:pPr>
-      <w:r>
-        <w:rPr>
-          <w:rFonts w:ascii="Times New Roman" w:hAnsi="Times New Roman" w:cs="Times New Roman"/>
-          <w:sz w:val="24"/>
-          <w:szCs w:val="24"/>
-        </w:rPr>
-        <w:t xml:space="preserve">- Complejidad: </w:t>
+        <w:t xml:space="preserve">), donde </w:t>
       </w:r>
       <m:oMath>
         <m:r>
@@ -11688,23 +10701,7 @@
             <w:sz w:val="24"/>
             <w:szCs w:val="24"/>
           </w:rPr>
-          <m:t>O(</m:t>
-        </m:r>
-        <m:r>
-          <w:rPr>
-            <w:rFonts w:ascii="Cambria Math" w:hAnsi="Cambria Math" w:cs="Times New Roman"/>
-            <w:sz w:val="24"/>
-            <w:szCs w:val="24"/>
-          </w:rPr>
-          <m:t>n</m:t>
-        </m:r>
-        <m:r>
-          <w:rPr>
-            <w:rFonts w:ascii="Cambria Math" w:hAnsi="Cambria Math" w:cs="Times New Roman"/>
-            <w:sz w:val="24"/>
-            <w:szCs w:val="24"/>
-          </w:rPr>
-          <m:t>)</m:t>
+          <m:t>(n)</m:t>
         </m:r>
       </m:oMath>
       <w:r>
@@ -11713,460 +10710,7 @@
           <w:sz w:val="24"/>
           <w:szCs w:val="24"/>
         </w:rPr>
-        <w:t xml:space="preserve">, donde </w:t>
-      </w:r>
-      <m:oMath>
-        <m:r>
-          <w:rPr>
-            <w:rFonts w:ascii="Cambria Math" w:hAnsi="Cambria Math" w:cs="Times New Roman"/>
-            <w:sz w:val="24"/>
-            <w:szCs w:val="24"/>
-          </w:rPr>
-          <m:t>(</m:t>
-        </m:r>
-        <m:r>
-          <w:rPr>
-            <w:rFonts w:ascii="Cambria Math" w:hAnsi="Cambria Math" w:cs="Times New Roman"/>
-            <w:sz w:val="24"/>
-            <w:szCs w:val="24"/>
-          </w:rPr>
-          <m:t>n</m:t>
-        </m:r>
-        <m:r>
-          <w:rPr>
-            <w:rFonts w:ascii="Cambria Math" w:hAnsi="Cambria Math" w:cs="Times New Roman"/>
-            <w:sz w:val="24"/>
-            <w:szCs w:val="24"/>
-          </w:rPr>
-          <m:t>)</m:t>
-        </m:r>
-      </m:oMath>
-      <w:r>
-        <w:rPr>
-          <w:rFonts w:ascii="Times New Roman" w:hAnsi="Times New Roman" w:cs="Times New Roman"/>
-          <w:sz w:val="24"/>
-          <w:szCs w:val="24"/>
-        </w:rPr>
-        <w:t xml:space="preserve"> es el número de observadores. Cada vez que se realiza una notificación, se itera sobre todos los observadores registrados y se llama al método </w:t>
-      </w:r>
-      <w:proofErr w:type="spellStart"/>
-      <w:proofErr w:type="gramStart"/>
-      <w:r>
-        <w:rPr>
-          <w:rFonts w:ascii="Times New Roman" w:hAnsi="Times New Roman" w:cs="Times New Roman"/>
-          <w:b/>
-          <w:bCs/>
-          <w:sz w:val="24"/>
-          <w:szCs w:val="24"/>
-        </w:rPr>
-        <w:t>update</w:t>
-      </w:r>
-      <w:proofErr w:type="spellEnd"/>
-      <w:r>
-        <w:rPr>
-          <w:rFonts w:ascii="Times New Roman" w:hAnsi="Times New Roman" w:cs="Times New Roman"/>
-          <w:b/>
-          <w:bCs/>
-          <w:sz w:val="24"/>
-          <w:szCs w:val="24"/>
-        </w:rPr>
-        <w:t>(</w:t>
-      </w:r>
-      <w:proofErr w:type="gramEnd"/>
-      <w:r>
-        <w:rPr>
-          <w:rFonts w:ascii="Times New Roman" w:hAnsi="Times New Roman" w:cs="Times New Roman"/>
-          <w:b/>
-          <w:bCs/>
-          <w:sz w:val="24"/>
-          <w:szCs w:val="24"/>
-        </w:rPr>
-        <w:t>)</w:t>
-      </w:r>
-      <w:r>
-        <w:rPr>
-          <w:rFonts w:ascii="Times New Roman" w:hAnsi="Times New Roman" w:cs="Times New Roman"/>
-          <w:sz w:val="24"/>
-          <w:szCs w:val="24"/>
-        </w:rPr>
-        <w:t xml:space="preserve"> para cada uno de ellos.</w:t>
-      </w:r>
-    </w:p>
-    <w:p>
-      <w:pPr>
-        <w:rPr>
-          <w:rFonts w:ascii="Times New Roman" w:hAnsi="Times New Roman" w:cs="Times New Roman"/>
-          <w:sz w:val="24"/>
-          <w:szCs w:val="24"/>
-        </w:rPr>
-      </w:pPr>
-    </w:p>
-    <w:p>
-      <w:pPr>
-        <w:rPr>
-          <w:rFonts w:ascii="Times New Roman" w:hAnsi="Times New Roman" w:cs="Times New Roman"/>
-          <w:b/>
-          <w:bCs/>
-          <w:sz w:val="27"/>
-          <w:szCs w:val="27"/>
-        </w:rPr>
-      </w:pPr>
-      <w:r>
-        <w:rPr>
-          <w:rFonts w:ascii="Times New Roman" w:hAnsi="Times New Roman" w:cs="Times New Roman"/>
-          <w:b/>
-          <w:bCs/>
-          <w:sz w:val="27"/>
-          <w:szCs w:val="27"/>
-        </w:rPr>
-        <w:lastRenderedPageBreak/>
-        <w:t>4. Cambio de Imagen</w:t>
-      </w:r>
-    </w:p>
-    <w:p>
-      <w:pPr>
-        <w:rPr>
-          <w:rFonts w:ascii="Times New Roman" w:hAnsi="Times New Roman" w:cs="Times New Roman"/>
-          <w:sz w:val="24"/>
-          <w:szCs w:val="24"/>
-        </w:rPr>
-      </w:pPr>
-      <w:r>
-        <w:rPr>
-          <w:rFonts w:ascii="Times New Roman" w:hAnsi="Times New Roman" w:cs="Times New Roman"/>
-          <w:sz w:val="24"/>
-          <w:szCs w:val="24"/>
-        </w:rPr>
-        <w:t xml:space="preserve">- Operación: </w:t>
-      </w:r>
-      <w:proofErr w:type="spellStart"/>
-      <w:proofErr w:type="gramStart"/>
-      <w:r>
-        <w:rPr>
-          <w:rFonts w:ascii="Times New Roman" w:hAnsi="Times New Roman" w:cs="Times New Roman"/>
-          <w:b/>
-          <w:bCs/>
-          <w:sz w:val="24"/>
-          <w:szCs w:val="24"/>
-        </w:rPr>
-        <w:t>camera.setCurrentImage</w:t>
-      </w:r>
-      <w:proofErr w:type="spellEnd"/>
-      <w:proofErr w:type="gramEnd"/>
-      <w:r>
-        <w:rPr>
-          <w:rFonts w:ascii="Times New Roman" w:hAnsi="Times New Roman" w:cs="Times New Roman"/>
-          <w:b/>
-          <w:bCs/>
-          <w:sz w:val="24"/>
-          <w:szCs w:val="24"/>
-        </w:rPr>
-        <w:t>(</w:t>
-      </w:r>
-      <w:proofErr w:type="spellStart"/>
-      <w:r>
-        <w:rPr>
-          <w:rFonts w:ascii="Times New Roman" w:hAnsi="Times New Roman" w:cs="Times New Roman"/>
-          <w:b/>
-          <w:bCs/>
-          <w:sz w:val="24"/>
-          <w:szCs w:val="24"/>
-        </w:rPr>
-        <w:t>newImage</w:t>
-      </w:r>
-      <w:proofErr w:type="spellEnd"/>
-      <w:r>
-        <w:rPr>
-          <w:rFonts w:ascii="Times New Roman" w:hAnsi="Times New Roman" w:cs="Times New Roman"/>
-          <w:b/>
-          <w:bCs/>
-          <w:sz w:val="24"/>
-          <w:szCs w:val="24"/>
-        </w:rPr>
-        <w:t>)</w:t>
-      </w:r>
-      <w:r>
-        <w:rPr>
-          <w:rFonts w:ascii="Times New Roman" w:hAnsi="Times New Roman" w:cs="Times New Roman"/>
-          <w:sz w:val="24"/>
-          <w:szCs w:val="24"/>
-        </w:rPr>
-        <w:t>.</w:t>
-      </w:r>
-    </w:p>
-    <w:p>
-      <w:pPr>
-        <w:rPr>
-          <w:rFonts w:ascii="Times New Roman" w:hAnsi="Times New Roman" w:cs="Times New Roman"/>
-          <w:sz w:val="24"/>
-          <w:szCs w:val="24"/>
-        </w:rPr>
-      </w:pPr>
-      <w:r>
-        <w:rPr>
-          <w:rFonts w:ascii="Times New Roman" w:hAnsi="Times New Roman" w:cs="Times New Roman"/>
-          <w:sz w:val="24"/>
-          <w:szCs w:val="24"/>
-        </w:rPr>
-        <w:t>- Complejidad:</w:t>
-      </w:r>
-    </w:p>
-    <w:p>
-      <w:pPr>
-        <w:rPr>
-          <w:rFonts w:ascii="Times New Roman" w:hAnsi="Times New Roman" w:cs="Times New Roman"/>
-          <w:sz w:val="24"/>
-          <w:szCs w:val="24"/>
-        </w:rPr>
-      </w:pPr>
-      <w:r>
-        <w:rPr>
-          <w:rFonts w:ascii="Times New Roman" w:hAnsi="Times New Roman" w:cs="Times New Roman"/>
-          <w:sz w:val="24"/>
-          <w:szCs w:val="24"/>
-        </w:rPr>
-        <w:t xml:space="preserve">  - Comprobación de igualdad de cadenas: </w:t>
-      </w:r>
-      <m:oMath>
-        <m:r>
-          <w:rPr>
-            <w:rFonts w:ascii="Cambria Math" w:hAnsi="Cambria Math" w:cs="Times New Roman"/>
-            <w:sz w:val="24"/>
-            <w:szCs w:val="24"/>
-          </w:rPr>
-          <m:t>O(</m:t>
-        </m:r>
-        <m:r>
-          <w:rPr>
-            <w:rFonts w:ascii="Cambria Math" w:hAnsi="Cambria Math" w:cs="Times New Roman"/>
-            <w:sz w:val="24"/>
-            <w:szCs w:val="24"/>
-          </w:rPr>
-          <m:t>m</m:t>
-        </m:r>
-        <m:r>
-          <w:rPr>
-            <w:rFonts w:ascii="Cambria Math" w:hAnsi="Cambria Math" w:cs="Times New Roman"/>
-            <w:sz w:val="24"/>
-            <w:szCs w:val="24"/>
-          </w:rPr>
-          <m:t>)</m:t>
-        </m:r>
-      </m:oMath>
-      <w:r>
-        <w:rPr>
-          <w:rFonts w:ascii="Times New Roman" w:hAnsi="Times New Roman" w:cs="Times New Roman"/>
-          <w:sz w:val="24"/>
-          <w:szCs w:val="24"/>
-        </w:rPr>
-        <w:t xml:space="preserve">, donde </w:t>
-      </w:r>
-      <m:oMath>
-        <m:r>
-          <w:rPr>
-            <w:rFonts w:ascii="Cambria Math" w:hAnsi="Cambria Math" w:cs="Times New Roman"/>
-            <w:sz w:val="24"/>
-            <w:szCs w:val="24"/>
-          </w:rPr>
-          <m:t>(</m:t>
-        </m:r>
-        <m:r>
-          <w:rPr>
-            <w:rFonts w:ascii="Cambria Math" w:hAnsi="Cambria Math" w:cs="Times New Roman"/>
-            <w:sz w:val="24"/>
-            <w:szCs w:val="24"/>
-          </w:rPr>
-          <m:t>m</m:t>
-        </m:r>
-        <m:r>
-          <w:rPr>
-            <w:rFonts w:ascii="Cambria Math" w:hAnsi="Cambria Math" w:cs="Times New Roman"/>
-            <w:sz w:val="24"/>
-            <w:szCs w:val="24"/>
-          </w:rPr>
-          <m:t>)</m:t>
-        </m:r>
-      </m:oMath>
-      <w:r>
-        <w:rPr>
-          <w:rFonts w:ascii="Times New Roman" w:hAnsi="Times New Roman" w:cs="Times New Roman"/>
-          <w:sz w:val="24"/>
-          <w:szCs w:val="24"/>
-        </w:rPr>
-        <w:t xml:space="preserve"> es la longitud de la cadena de la imagen actual, ya que se compara la nueva imagen con la actual.</w:t>
-      </w:r>
-    </w:p>
-    <w:p>
-      <w:pPr>
-        <w:rPr>
-          <w:rFonts w:ascii="Times New Roman" w:hAnsi="Times New Roman" w:cs="Times New Roman"/>
-          <w:sz w:val="24"/>
-          <w:szCs w:val="24"/>
-        </w:rPr>
-      </w:pPr>
-      <w:r>
-        <w:rPr>
-          <w:rFonts w:ascii="Times New Roman" w:hAnsi="Times New Roman" w:cs="Times New Roman"/>
-          <w:sz w:val="24"/>
-          <w:szCs w:val="24"/>
-        </w:rPr>
-        <w:t xml:space="preserve">  - Si hay un cambio de imagen, se llama a </w:t>
-      </w:r>
-      <w:proofErr w:type="spellStart"/>
-      <w:proofErr w:type="gramStart"/>
-      <w:r>
-        <w:rPr>
-          <w:rFonts w:ascii="Times New Roman" w:hAnsi="Times New Roman" w:cs="Times New Roman"/>
-          <w:b/>
-          <w:bCs/>
-          <w:sz w:val="24"/>
-          <w:szCs w:val="24"/>
-        </w:rPr>
-        <w:t>notifyObservers</w:t>
-      </w:r>
-      <w:proofErr w:type="spellEnd"/>
-      <w:r>
-        <w:rPr>
-          <w:rFonts w:ascii="Times New Roman" w:hAnsi="Times New Roman" w:cs="Times New Roman"/>
-          <w:b/>
-          <w:bCs/>
-          <w:sz w:val="24"/>
-          <w:szCs w:val="24"/>
-        </w:rPr>
-        <w:t>(</w:t>
-      </w:r>
-      <w:proofErr w:type="gramEnd"/>
-      <w:r>
-        <w:rPr>
-          <w:rFonts w:ascii="Times New Roman" w:hAnsi="Times New Roman" w:cs="Times New Roman"/>
-          <w:b/>
-          <w:bCs/>
-          <w:sz w:val="24"/>
-          <w:szCs w:val="24"/>
-        </w:rPr>
-        <w:t>)</w:t>
-      </w:r>
-      <w:r>
-        <w:rPr>
-          <w:rFonts w:ascii="Times New Roman" w:hAnsi="Times New Roman" w:cs="Times New Roman"/>
-          <w:sz w:val="24"/>
-          <w:szCs w:val="24"/>
-        </w:rPr>
-        <w:t xml:space="preserve">, lo que implica una complejidad adicional de </w:t>
-      </w:r>
-      <m:oMath>
-        <m:r>
-          <w:rPr>
-            <w:rFonts w:ascii="Cambria Math" w:hAnsi="Cambria Math" w:cs="Times New Roman"/>
-            <w:sz w:val="24"/>
-            <w:szCs w:val="24"/>
-          </w:rPr>
-          <m:t>O(</m:t>
-        </m:r>
-        <m:r>
-          <w:rPr>
-            <w:rFonts w:ascii="Cambria Math" w:hAnsi="Cambria Math" w:cs="Times New Roman"/>
-            <w:sz w:val="24"/>
-            <w:szCs w:val="24"/>
-          </w:rPr>
-          <m:t>n</m:t>
-        </m:r>
-        <m:r>
-          <w:rPr>
-            <w:rFonts w:ascii="Cambria Math" w:hAnsi="Cambria Math" w:cs="Times New Roman"/>
-            <w:sz w:val="24"/>
-            <w:szCs w:val="24"/>
-          </w:rPr>
-          <m:t>)</m:t>
-        </m:r>
-      </m:oMath>
-      <w:r>
-        <w:rPr>
-          <w:rFonts w:ascii="Times New Roman" w:hAnsi="Times New Roman" w:cs="Times New Roman"/>
-          <w:sz w:val="24"/>
-          <w:szCs w:val="24"/>
-        </w:rPr>
-        <w:t>.</w:t>
-      </w:r>
-    </w:p>
-    <w:p>
-      <w:pPr>
-        <w:rPr>
-          <w:rFonts w:ascii="Times New Roman" w:hAnsi="Times New Roman" w:cs="Times New Roman"/>
-          <w:sz w:val="24"/>
-          <w:szCs w:val="24"/>
-        </w:rPr>
-      </w:pPr>
-    </w:p>
-    <w:p>
-      <w:pPr>
-        <w:rPr>
-          <w:rFonts w:ascii="Times New Roman" w:hAnsi="Times New Roman" w:cs="Times New Roman"/>
-          <w:b/>
-          <w:bCs/>
-          <w:sz w:val="27"/>
-          <w:szCs w:val="27"/>
-        </w:rPr>
-      </w:pPr>
-      <w:r>
-        <w:rPr>
-          <w:rFonts w:ascii="Times New Roman" w:hAnsi="Times New Roman" w:cs="Times New Roman"/>
-          <w:b/>
-          <w:bCs/>
-          <w:sz w:val="27"/>
-          <w:szCs w:val="27"/>
-        </w:rPr>
-        <w:t>Complejidad Total</w:t>
-      </w:r>
-    </w:p>
-    <w:p>
-      <w:pPr>
-        <w:rPr>
-          <w:rFonts w:ascii="Times New Roman" w:hAnsi="Times New Roman" w:cs="Times New Roman"/>
-          <w:sz w:val="24"/>
-          <w:szCs w:val="24"/>
-        </w:rPr>
-      </w:pPr>
-      <w:r>
-        <w:rPr>
-          <w:rFonts w:ascii="Times New Roman" w:hAnsi="Times New Roman" w:cs="Times New Roman"/>
-          <w:sz w:val="24"/>
-          <w:szCs w:val="24"/>
-        </w:rPr>
-        <w:t xml:space="preserve">La complejidad algorítmica total depende de las operaciones que se estén realizando y se </w:t>
-      </w:r>
-      <w:r>
-        <w:rPr>
-          <w:rFonts w:ascii="Times New Roman" w:hAnsi="Times New Roman" w:cs="Times New Roman"/>
-          <w:sz w:val="24"/>
-          <w:szCs w:val="24"/>
-        </w:rPr>
-        <w:t>resume de la siguiente manera</w:t>
-      </w:r>
-      <w:r>
-        <w:rPr>
-          <w:rFonts w:ascii="Times New Roman" w:hAnsi="Times New Roman" w:cs="Times New Roman"/>
-          <w:sz w:val="24"/>
-          <w:szCs w:val="24"/>
-        </w:rPr>
-        <w:t>:</w:t>
-      </w:r>
-    </w:p>
-    <w:p>
-      <w:pPr>
-        <w:rPr>
-          <w:rFonts w:ascii="Times New Roman" w:hAnsi="Times New Roman" w:cs="Times New Roman"/>
-          <w:sz w:val="24"/>
-          <w:szCs w:val="24"/>
-        </w:rPr>
-      </w:pPr>
-      <w:r>
-        <w:rPr>
-          <w:rFonts w:ascii="Times New Roman" w:hAnsi="Times New Roman" w:cs="Times New Roman"/>
-          <w:sz w:val="24"/>
-          <w:szCs w:val="24"/>
-        </w:rPr>
-        <w:t xml:space="preserve">- Registro de Observadores: </w:t>
+        <w:t xml:space="preserve"> es el número de observadores, pero esto es raro y generalmente se considera amortizado como </w:t>
       </w:r>
       <m:oMath>
         <m:r>
@@ -12184,7 +10728,7 @@
           <w:sz w:val="24"/>
           <w:szCs w:val="24"/>
         </w:rPr>
-        <w:t xml:space="preserve"> en promedio.</w:t>
+        <w:t>.</w:t>
       </w:r>
     </w:p>
     <w:p>
@@ -12195,13 +10739,91 @@
           <w:szCs w:val="24"/>
         </w:rPr>
       </w:pPr>
-      <w:r>
-        <w:rPr>
-          <w:rFonts w:ascii="Times New Roman" w:hAnsi="Times New Roman" w:cs="Times New Roman"/>
-          <w:sz w:val="24"/>
-          <w:szCs w:val="24"/>
-        </w:rPr>
-        <w:t xml:space="preserve">- Eliminación de Observadores: </w:t>
+    </w:p>
+    <w:p>
+      <w:pPr>
+        <w:rPr>
+          <w:rFonts w:ascii="Times New Roman" w:hAnsi="Times New Roman" w:cs="Times New Roman"/>
+          <w:b/>
+          <w:bCs/>
+          <w:sz w:val="27"/>
+          <w:szCs w:val="27"/>
+        </w:rPr>
+      </w:pPr>
+      <w:r>
+        <w:rPr>
+          <w:rFonts w:ascii="Times New Roman" w:hAnsi="Times New Roman" w:cs="Times New Roman"/>
+          <w:b/>
+          <w:bCs/>
+          <w:sz w:val="27"/>
+          <w:szCs w:val="27"/>
+        </w:rPr>
+        <w:t>2. Eliminación de Observadores</w:t>
+      </w:r>
+    </w:p>
+    <w:p>
+      <w:pPr>
+        <w:rPr>
+          <w:rFonts w:ascii="Times New Roman" w:hAnsi="Times New Roman" w:cs="Times New Roman"/>
+          <w:sz w:val="24"/>
+          <w:szCs w:val="24"/>
+        </w:rPr>
+      </w:pPr>
+      <w:r>
+        <w:rPr>
+          <w:rFonts w:ascii="Times New Roman" w:hAnsi="Times New Roman" w:cs="Times New Roman"/>
+          <w:sz w:val="24"/>
+          <w:szCs w:val="24"/>
+        </w:rPr>
+        <w:t xml:space="preserve">- Operación: </w:t>
+      </w:r>
+      <w:proofErr w:type="gramStart"/>
+      <w:r>
+        <w:rPr>
+          <w:rFonts w:ascii="Times New Roman" w:hAnsi="Times New Roman" w:cs="Times New Roman"/>
+          <w:b/>
+          <w:bCs/>
+          <w:sz w:val="24"/>
+          <w:szCs w:val="24"/>
+        </w:rPr>
+        <w:t>camera.removeObserver</w:t>
+      </w:r>
+      <w:proofErr w:type="gramEnd"/>
+      <w:r>
+        <w:rPr>
+          <w:rFonts w:ascii="Times New Roman" w:hAnsi="Times New Roman" w:cs="Times New Roman"/>
+          <w:b/>
+          <w:bCs/>
+          <w:sz w:val="24"/>
+          <w:szCs w:val="24"/>
+        </w:rPr>
+        <w:t>(monitor)</w:t>
+      </w:r>
+      <w:r>
+        <w:rPr>
+          <w:rFonts w:ascii="Times New Roman" w:hAnsi="Times New Roman" w:cs="Times New Roman"/>
+          <w:sz w:val="24"/>
+          <w:szCs w:val="24"/>
+        </w:rPr>
+        <w:t>.</w:t>
+      </w:r>
+    </w:p>
+    <w:p>
+      <w:pPr>
+        <w:jc w:val="both"/>
+        <w:rPr>
+          <w:rFonts w:ascii="Times New Roman" w:hAnsi="Times New Roman" w:cs="Times New Roman"/>
+          <w:sz w:val="24"/>
+          <w:szCs w:val="24"/>
+        </w:rPr>
+      </w:pPr>
+      <w:r>
+        <w:rPr>
+          <w:rFonts w:ascii="Times New Roman" w:hAnsi="Times New Roman" w:cs="Times New Roman"/>
+          <w:sz w:val="24"/>
+          <w:szCs w:val="24"/>
+        </w:rPr>
+        <w:t xml:space="preserve">- Complejidad: </w:t>
       </w:r>
       <m:oMath>
         <m:r>
@@ -12210,23 +10832,7 @@
             <w:sz w:val="24"/>
             <w:szCs w:val="24"/>
           </w:rPr>
-          <m:t>O(</m:t>
-        </m:r>
-        <m:r>
-          <w:rPr>
-            <w:rFonts w:ascii="Cambria Math" w:hAnsi="Cambria Math" w:cs="Times New Roman"/>
-            <w:sz w:val="24"/>
-            <w:szCs w:val="24"/>
-          </w:rPr>
-          <m:t>n</m:t>
-        </m:r>
-        <m:r>
-          <w:rPr>
-            <w:rFonts w:ascii="Cambria Math" w:hAnsi="Cambria Math" w:cs="Times New Roman"/>
-            <w:sz w:val="24"/>
-            <w:szCs w:val="24"/>
-          </w:rPr>
-          <m:t>)</m:t>
+          <m:t>O(n)</m:t>
         </m:r>
       </m:oMath>
       <w:r>
@@ -12235,7 +10841,7 @@
           <w:sz w:val="24"/>
           <w:szCs w:val="24"/>
         </w:rPr>
-        <w:t>.</w:t>
+        <w:t xml:space="preserve"> en el peor de los casos, ya que puede ser necesario buscar el observador en la lista (ArrayList) de observadores. Esto implica recorrer la lista hasta encontrar el observador a eliminar.</w:t>
       </w:r>
     </w:p>
     <w:p>
@@ -12246,13 +10852,92 @@
           <w:szCs w:val="24"/>
         </w:rPr>
       </w:pPr>
-      <w:r>
-        <w:rPr>
-          <w:rFonts w:ascii="Times New Roman" w:hAnsi="Times New Roman" w:cs="Times New Roman"/>
-          <w:sz w:val="24"/>
-          <w:szCs w:val="24"/>
-        </w:rPr>
-        <w:t xml:space="preserve">- Notificación a los Observadores: </w:t>
+    </w:p>
+    <w:p>
+      <w:pPr>
+        <w:rPr>
+          <w:rFonts w:ascii="Times New Roman" w:hAnsi="Times New Roman" w:cs="Times New Roman"/>
+          <w:b/>
+          <w:bCs/>
+          <w:sz w:val="27"/>
+          <w:szCs w:val="27"/>
+        </w:rPr>
+      </w:pPr>
+      <w:r>
+        <w:rPr>
+          <w:rFonts w:ascii="Times New Roman" w:hAnsi="Times New Roman" w:cs="Times New Roman"/>
+          <w:b/>
+          <w:bCs/>
+          <w:sz w:val="27"/>
+          <w:szCs w:val="27"/>
+        </w:rPr>
+        <w:t>3. Notificación a los Observadores</w:t>
+      </w:r>
+    </w:p>
+    <w:p>
+      <w:pPr>
+        <w:rPr>
+          <w:rFonts w:ascii="Times New Roman" w:hAnsi="Times New Roman" w:cs="Times New Roman"/>
+          <w:sz w:val="24"/>
+          <w:szCs w:val="24"/>
+        </w:rPr>
+      </w:pPr>
+      <w:r>
+        <w:rPr>
+          <w:rFonts w:ascii="Times New Roman" w:hAnsi="Times New Roman" w:cs="Times New Roman"/>
+          <w:sz w:val="24"/>
+          <w:szCs w:val="24"/>
+        </w:rPr>
+        <w:t xml:space="preserve">- Operación: </w:t>
+      </w:r>
+      <w:proofErr w:type="gramStart"/>
+      <w:r>
+        <w:rPr>
+          <w:rFonts w:ascii="Times New Roman" w:hAnsi="Times New Roman" w:cs="Times New Roman"/>
+          <w:b/>
+          <w:bCs/>
+          <w:sz w:val="24"/>
+          <w:szCs w:val="24"/>
+        </w:rPr>
+        <w:t>camera.notifyObservers</w:t>
+      </w:r>
+      <w:proofErr w:type="gramEnd"/>
+      <w:r>
+        <w:rPr>
+          <w:rFonts w:ascii="Times New Roman" w:hAnsi="Times New Roman" w:cs="Times New Roman"/>
+          <w:b/>
+          <w:bCs/>
+          <w:sz w:val="24"/>
+          <w:szCs w:val="24"/>
+        </w:rPr>
+        <w:t>()</w:t>
+      </w:r>
+      <w:r>
+        <w:rPr>
+          <w:rFonts w:ascii="Times New Roman" w:hAnsi="Times New Roman" w:cs="Times New Roman"/>
+          <w:sz w:val="24"/>
+          <w:szCs w:val="24"/>
+        </w:rPr>
+        <w:t>.</w:t>
+      </w:r>
+    </w:p>
+    <w:p>
+      <w:pPr>
+        <w:jc w:val="both"/>
+        <w:rPr>
+          <w:rFonts w:ascii="Times New Roman" w:hAnsi="Times New Roman" w:cs="Times New Roman"/>
+          <w:sz w:val="24"/>
+          <w:szCs w:val="24"/>
+        </w:rPr>
+      </w:pPr>
+      <w:r>
+        <w:rPr>
+          <w:rFonts w:ascii="Times New Roman" w:hAnsi="Times New Roman" w:cs="Times New Roman"/>
+          <w:sz w:val="24"/>
+          <w:szCs w:val="24"/>
+        </w:rPr>
+        <w:lastRenderedPageBreak/>
+        <w:t xml:space="preserve">- Complejidad: </w:t>
       </w:r>
       <m:oMath>
         <m:r>
@@ -12261,23 +10946,7 @@
             <w:sz w:val="24"/>
             <w:szCs w:val="24"/>
           </w:rPr>
-          <m:t>O(</m:t>
-        </m:r>
-        <m:r>
-          <w:rPr>
-            <w:rFonts w:ascii="Cambria Math" w:hAnsi="Cambria Math" w:cs="Times New Roman"/>
-            <w:sz w:val="24"/>
-            <w:szCs w:val="24"/>
-          </w:rPr>
-          <m:t>n</m:t>
-        </m:r>
-        <m:r>
-          <w:rPr>
-            <w:rFonts w:ascii="Cambria Math" w:hAnsi="Cambria Math" w:cs="Times New Roman"/>
-            <w:sz w:val="24"/>
-            <w:szCs w:val="24"/>
-          </w:rPr>
-          <m:t>)</m:t>
+          <m:t>O(n)</m:t>
         </m:r>
       </m:oMath>
       <w:r>
@@ -12286,24 +10955,7 @@
           <w:sz w:val="24"/>
           <w:szCs w:val="24"/>
         </w:rPr>
-        <w:t>.</w:t>
-      </w:r>
-    </w:p>
-    <w:p>
-      <w:pPr>
-        <w:rPr>
-          <w:rFonts w:ascii="Times New Roman" w:hAnsi="Times New Roman" w:cs="Times New Roman"/>
-          <w:sz w:val="24"/>
-          <w:szCs w:val="24"/>
-        </w:rPr>
-      </w:pPr>
-      <w:r>
-        <w:rPr>
-          <w:rFonts w:ascii="Times New Roman" w:hAnsi="Times New Roman" w:cs="Times New Roman"/>
-          <w:sz w:val="24"/>
-          <w:szCs w:val="24"/>
-        </w:rPr>
-        <w:t xml:space="preserve">- Cambio de Imagen: En el peor de los casos, podría ser </w:t>
+        <w:t xml:space="preserve">, donde </w:t>
       </w:r>
       <m:oMath>
         <m:r>
@@ -12312,23 +10964,7 @@
             <w:sz w:val="24"/>
             <w:szCs w:val="24"/>
           </w:rPr>
-          <m:t>O(</m:t>
-        </m:r>
-        <m:r>
-          <w:rPr>
-            <w:rFonts w:ascii="Cambria Math" w:hAnsi="Cambria Math" w:cs="Times New Roman"/>
-            <w:sz w:val="24"/>
-            <w:szCs w:val="24"/>
-          </w:rPr>
-          <m:t>n+m</m:t>
-        </m:r>
-        <m:r>
-          <w:rPr>
-            <w:rFonts w:ascii="Cambria Math" w:hAnsi="Cambria Math" w:cs="Times New Roman"/>
-            <w:sz w:val="24"/>
-            <w:szCs w:val="24"/>
-          </w:rPr>
-          <m:t>)</m:t>
+          <m:t>(n)</m:t>
         </m:r>
       </m:oMath>
       <w:r>
@@ -12337,16 +10973,148 @@
           <w:sz w:val="24"/>
           <w:szCs w:val="24"/>
         </w:rPr>
-        <w:t>, donde \</w:t>
-      </w:r>
-      <w:r>
-        <w:rPr>
-          <w:rFonts w:ascii="Cambria Math" w:hAnsi="Cambria Math" w:cs="Times New Roman"/>
-          <w:i/>
-          <w:sz w:val="24"/>
-          <w:szCs w:val="24"/>
-        </w:rPr>
-        <w:t xml:space="preserve"> </w:t>
+        <w:t xml:space="preserve"> es el número de observadores. Cada vez que se realiza una notificación, se itera sobre todos los observadores registrados y se llama al método </w:t>
+      </w:r>
+      <w:proofErr w:type="gramStart"/>
+      <w:r>
+        <w:rPr>
+          <w:rFonts w:ascii="Times New Roman" w:hAnsi="Times New Roman" w:cs="Times New Roman"/>
+          <w:b/>
+          <w:bCs/>
+          <w:sz w:val="24"/>
+          <w:szCs w:val="24"/>
+        </w:rPr>
+        <w:t>update(</w:t>
+      </w:r>
+      <w:proofErr w:type="gramEnd"/>
+      <w:r>
+        <w:rPr>
+          <w:rFonts w:ascii="Times New Roman" w:hAnsi="Times New Roman" w:cs="Times New Roman"/>
+          <w:b/>
+          <w:bCs/>
+          <w:sz w:val="24"/>
+          <w:szCs w:val="24"/>
+        </w:rPr>
+        <w:t>)</w:t>
+      </w:r>
+      <w:r>
+        <w:rPr>
+          <w:rFonts w:ascii="Times New Roman" w:hAnsi="Times New Roman" w:cs="Times New Roman"/>
+          <w:sz w:val="24"/>
+          <w:szCs w:val="24"/>
+        </w:rPr>
+        <w:t xml:space="preserve"> para cada uno de ellos.</w:t>
+      </w:r>
+    </w:p>
+    <w:p>
+      <w:pPr>
+        <w:rPr>
+          <w:rFonts w:ascii="Times New Roman" w:hAnsi="Times New Roman" w:cs="Times New Roman"/>
+          <w:sz w:val="24"/>
+          <w:szCs w:val="24"/>
+        </w:rPr>
+      </w:pPr>
+    </w:p>
+    <w:p>
+      <w:pPr>
+        <w:rPr>
+          <w:rFonts w:ascii="Times New Roman" w:hAnsi="Times New Roman" w:cs="Times New Roman"/>
+          <w:b/>
+          <w:bCs/>
+          <w:sz w:val="27"/>
+          <w:szCs w:val="27"/>
+        </w:rPr>
+      </w:pPr>
+      <w:r>
+        <w:rPr>
+          <w:rFonts w:ascii="Times New Roman" w:hAnsi="Times New Roman" w:cs="Times New Roman"/>
+          <w:b/>
+          <w:bCs/>
+          <w:sz w:val="27"/>
+          <w:szCs w:val="27"/>
+        </w:rPr>
+        <w:t>4. Cambio de Imagen</w:t>
+      </w:r>
+    </w:p>
+    <w:p>
+      <w:pPr>
+        <w:rPr>
+          <w:rFonts w:ascii="Times New Roman" w:hAnsi="Times New Roman" w:cs="Times New Roman"/>
+          <w:sz w:val="24"/>
+          <w:szCs w:val="24"/>
+        </w:rPr>
+      </w:pPr>
+      <w:r>
+        <w:rPr>
+          <w:rFonts w:ascii="Times New Roman" w:hAnsi="Times New Roman" w:cs="Times New Roman"/>
+          <w:sz w:val="24"/>
+          <w:szCs w:val="24"/>
+        </w:rPr>
+        <w:t xml:space="preserve">- Operación: </w:t>
+      </w:r>
+      <w:proofErr w:type="gramStart"/>
+      <w:r>
+        <w:rPr>
+          <w:rFonts w:ascii="Times New Roman" w:hAnsi="Times New Roman" w:cs="Times New Roman"/>
+          <w:b/>
+          <w:bCs/>
+          <w:sz w:val="24"/>
+          <w:szCs w:val="24"/>
+        </w:rPr>
+        <w:t>camera.setCurrentImage</w:t>
+      </w:r>
+      <w:proofErr w:type="gramEnd"/>
+      <w:r>
+        <w:rPr>
+          <w:rFonts w:ascii="Times New Roman" w:hAnsi="Times New Roman" w:cs="Times New Roman"/>
+          <w:b/>
+          <w:bCs/>
+          <w:sz w:val="24"/>
+          <w:szCs w:val="24"/>
+        </w:rPr>
+        <w:t>(newImage)</w:t>
+      </w:r>
+      <w:r>
+        <w:rPr>
+          <w:rFonts w:ascii="Times New Roman" w:hAnsi="Times New Roman" w:cs="Times New Roman"/>
+          <w:sz w:val="24"/>
+          <w:szCs w:val="24"/>
+        </w:rPr>
+        <w:t>.</w:t>
+      </w:r>
+    </w:p>
+    <w:p>
+      <w:pPr>
+        <w:rPr>
+          <w:rFonts w:ascii="Times New Roman" w:hAnsi="Times New Roman" w:cs="Times New Roman"/>
+          <w:sz w:val="24"/>
+          <w:szCs w:val="24"/>
+        </w:rPr>
+      </w:pPr>
+      <w:r>
+        <w:rPr>
+          <w:rFonts w:ascii="Times New Roman" w:hAnsi="Times New Roman" w:cs="Times New Roman"/>
+          <w:sz w:val="24"/>
+          <w:szCs w:val="24"/>
+        </w:rPr>
+        <w:t>- Complejidad:</w:t>
+      </w:r>
+    </w:p>
+    <w:p>
+      <w:pPr>
+        <w:rPr>
+          <w:rFonts w:ascii="Times New Roman" w:hAnsi="Times New Roman" w:cs="Times New Roman"/>
+          <w:sz w:val="24"/>
+          <w:szCs w:val="24"/>
+        </w:rPr>
+      </w:pPr>
+      <w:r>
+        <w:rPr>
+          <w:rFonts w:ascii="Times New Roman" w:hAnsi="Times New Roman" w:cs="Times New Roman"/>
+          <w:sz w:val="24"/>
+          <w:szCs w:val="24"/>
+        </w:rPr>
+        <w:t xml:space="preserve">  - Comprobación de igualdad de cadenas: </w:t>
       </w:r>
       <m:oMath>
         <m:r>
@@ -12355,23 +11123,7 @@
             <w:sz w:val="24"/>
             <w:szCs w:val="24"/>
           </w:rPr>
-          <m:t>(</m:t>
-        </m:r>
-        <m:r>
-          <w:rPr>
-            <w:rFonts w:ascii="Cambria Math" w:hAnsi="Cambria Math" w:cs="Times New Roman"/>
-            <w:sz w:val="24"/>
-            <w:szCs w:val="24"/>
-          </w:rPr>
-          <m:t>n</m:t>
-        </m:r>
-        <m:r>
-          <w:rPr>
-            <w:rFonts w:ascii="Cambria Math" w:hAnsi="Cambria Math" w:cs="Times New Roman"/>
-            <w:sz w:val="24"/>
-            <w:szCs w:val="24"/>
-          </w:rPr>
-          <m:t>)</m:t>
+          <m:t>O(m)</m:t>
         </m:r>
       </m:oMath>
       <w:r>
@@ -12380,7 +11132,7 @@
           <w:sz w:val="24"/>
           <w:szCs w:val="24"/>
         </w:rPr>
-        <w:t xml:space="preserve"> es el número de observadores y </w:t>
+        <w:t xml:space="preserve">, donde </w:t>
       </w:r>
       <m:oMath>
         <m:r>
@@ -12389,23 +11141,7 @@
             <w:sz w:val="24"/>
             <w:szCs w:val="24"/>
           </w:rPr>
-          <m:t>(</m:t>
-        </m:r>
-        <m:r>
-          <w:rPr>
-            <w:rFonts w:ascii="Cambria Math" w:hAnsi="Cambria Math" w:cs="Times New Roman"/>
-            <w:sz w:val="24"/>
-            <w:szCs w:val="24"/>
-          </w:rPr>
-          <m:t>m</m:t>
-        </m:r>
-        <m:r>
-          <w:rPr>
-            <w:rFonts w:ascii="Cambria Math" w:hAnsi="Cambria Math" w:cs="Times New Roman"/>
-            <w:sz w:val="24"/>
-            <w:szCs w:val="24"/>
-          </w:rPr>
-          <m:t>)</m:t>
+          <m:t>(m)</m:t>
         </m:r>
       </m:oMath>
       <w:r>
@@ -12414,7 +11150,7 @@
           <w:sz w:val="24"/>
           <w:szCs w:val="24"/>
         </w:rPr>
-        <w:t xml:space="preserve"> es la longitud de la cadena de la imagen.</w:t>
+        <w:t xml:space="preserve"> es la longitud de la cadena de la imagen actual, ya que se compara la nueva imagen con la actual.</w:t>
       </w:r>
     </w:p>
     <w:p>
@@ -12425,44 +11161,43 @@
           <w:szCs w:val="24"/>
         </w:rPr>
       </w:pPr>
-    </w:p>
-    <w:p>
-      <w:pPr>
+      <w:r>
+        <w:rPr>
+          <w:rFonts w:ascii="Times New Roman" w:hAnsi="Times New Roman" w:cs="Times New Roman"/>
+          <w:sz w:val="24"/>
+          <w:szCs w:val="24"/>
+        </w:rPr>
+        <w:t xml:space="preserve">  - Si hay un cambio de imagen, se llama a </w:t>
+      </w:r>
+      <w:proofErr w:type="gramStart"/>
+      <w:r>
         <w:rPr>
           <w:rFonts w:ascii="Times New Roman" w:hAnsi="Times New Roman" w:cs="Times New Roman"/>
           <w:b/>
           <w:bCs/>
-          <w:sz w:val="27"/>
-          <w:szCs w:val="27"/>
-        </w:rPr>
-      </w:pPr>
+          <w:sz w:val="24"/>
+          <w:szCs w:val="24"/>
+        </w:rPr>
+        <w:t>notifyObservers(</w:t>
+      </w:r>
+      <w:proofErr w:type="gramEnd"/>
       <w:r>
         <w:rPr>
           <w:rFonts w:ascii="Times New Roman" w:hAnsi="Times New Roman" w:cs="Times New Roman"/>
           <w:b/>
           <w:bCs/>
-          <w:sz w:val="27"/>
-          <w:szCs w:val="27"/>
-        </w:rPr>
-        <w:t>Conclusión de análisis de complejidad</w:t>
-      </w:r>
-    </w:p>
-    <w:p>
-      <w:pPr>
-        <w:jc w:val="both"/>
-        <w:rPr>
-          <w:rFonts w:ascii="Times New Roman" w:hAnsi="Times New Roman" w:cs="Times New Roman"/>
-          <w:sz w:val="24"/>
-          <w:szCs w:val="24"/>
-        </w:rPr>
-      </w:pPr>
-      <w:r>
-        <w:rPr>
-          <w:rFonts w:ascii="Times New Roman" w:hAnsi="Times New Roman" w:cs="Times New Roman"/>
-          <w:sz w:val="24"/>
-          <w:szCs w:val="24"/>
-        </w:rPr>
-        <w:t xml:space="preserve">En resumen, las operaciones más críticas, como notificar a los observadores, tienen una complejidad de </w:t>
+          <w:sz w:val="24"/>
+          <w:szCs w:val="24"/>
+        </w:rPr>
+        <w:t>)</w:t>
+      </w:r>
+      <w:r>
+        <w:rPr>
+          <w:rFonts w:ascii="Times New Roman" w:hAnsi="Times New Roman" w:cs="Times New Roman"/>
+          <w:sz w:val="24"/>
+          <w:szCs w:val="24"/>
+        </w:rPr>
+        <w:t xml:space="preserve">, lo que implica una complejidad adicional de </w:t>
       </w:r>
       <m:oMath>
         <m:r>
@@ -12471,23 +11206,140 @@
             <w:sz w:val="24"/>
             <w:szCs w:val="24"/>
           </w:rPr>
-          <m:t>O(</m:t>
+          <m:t>O(n)</m:t>
         </m:r>
+      </m:oMath>
+      <w:r>
+        <w:rPr>
+          <w:rFonts w:ascii="Times New Roman" w:hAnsi="Times New Roman" w:cs="Times New Roman"/>
+          <w:sz w:val="24"/>
+          <w:szCs w:val="24"/>
+        </w:rPr>
+        <w:t>.</w:t>
+      </w:r>
+    </w:p>
+    <w:p>
+      <w:pPr>
+        <w:rPr>
+          <w:rFonts w:ascii="Times New Roman" w:hAnsi="Times New Roman" w:cs="Times New Roman"/>
+          <w:sz w:val="24"/>
+          <w:szCs w:val="24"/>
+        </w:rPr>
+      </w:pPr>
+    </w:p>
+    <w:p>
+      <w:pPr>
+        <w:rPr>
+          <w:rFonts w:ascii="Times New Roman" w:hAnsi="Times New Roman" w:cs="Times New Roman"/>
+          <w:b/>
+          <w:bCs/>
+          <w:sz w:val="27"/>
+          <w:szCs w:val="27"/>
+        </w:rPr>
+      </w:pPr>
+      <w:r>
+        <w:rPr>
+          <w:rFonts w:ascii="Times New Roman" w:hAnsi="Times New Roman" w:cs="Times New Roman"/>
+          <w:b/>
+          <w:bCs/>
+          <w:sz w:val="27"/>
+          <w:szCs w:val="27"/>
+        </w:rPr>
+        <w:t>Complejidad Total</w:t>
+      </w:r>
+    </w:p>
+    <w:p>
+      <w:pPr>
+        <w:rPr>
+          <w:rFonts w:ascii="Times New Roman" w:hAnsi="Times New Roman" w:cs="Times New Roman"/>
+          <w:sz w:val="24"/>
+          <w:szCs w:val="24"/>
+        </w:rPr>
+      </w:pPr>
+      <w:r>
+        <w:rPr>
+          <w:rFonts w:ascii="Times New Roman" w:hAnsi="Times New Roman" w:cs="Times New Roman"/>
+          <w:sz w:val="24"/>
+          <w:szCs w:val="24"/>
+        </w:rPr>
+        <w:t xml:space="preserve">La complejidad algorítmica total depende de las operaciones que se estén realizando y se </w:t>
+      </w:r>
+      <w:r>
+        <w:rPr>
+          <w:rFonts w:ascii="Times New Roman" w:hAnsi="Times New Roman" w:cs="Times New Roman"/>
+          <w:sz w:val="24"/>
+          <w:szCs w:val="24"/>
+        </w:rPr>
+        <w:t>resume de la siguiente manera</w:t>
+      </w:r>
+      <w:r>
+        <w:rPr>
+          <w:rFonts w:ascii="Times New Roman" w:hAnsi="Times New Roman" w:cs="Times New Roman"/>
+          <w:sz w:val="24"/>
+          <w:szCs w:val="24"/>
+        </w:rPr>
+        <w:t>:</w:t>
+      </w:r>
+    </w:p>
+    <w:p>
+      <w:pPr>
+        <w:rPr>
+          <w:rFonts w:ascii="Times New Roman" w:hAnsi="Times New Roman" w:cs="Times New Roman"/>
+          <w:sz w:val="24"/>
+          <w:szCs w:val="24"/>
+        </w:rPr>
+      </w:pPr>
+      <w:r>
+        <w:rPr>
+          <w:rFonts w:ascii="Times New Roman" w:hAnsi="Times New Roman" w:cs="Times New Roman"/>
+          <w:sz w:val="24"/>
+          <w:szCs w:val="24"/>
+        </w:rPr>
+        <w:t xml:space="preserve">- Registro de Observadores: </w:t>
+      </w:r>
+      <m:oMath>
         <m:r>
           <w:rPr>
             <w:rFonts w:ascii="Cambria Math" w:hAnsi="Cambria Math" w:cs="Times New Roman"/>
             <w:sz w:val="24"/>
             <w:szCs w:val="24"/>
           </w:rPr>
-          <m:t>n</m:t>
+          <m:t>O(1)</m:t>
         </m:r>
+      </m:oMath>
+      <w:r>
+        <w:rPr>
+          <w:rFonts w:ascii="Times New Roman" w:hAnsi="Times New Roman" w:cs="Times New Roman"/>
+          <w:sz w:val="24"/>
+          <w:szCs w:val="24"/>
+        </w:rPr>
+        <w:t xml:space="preserve"> en promedio.</w:t>
+      </w:r>
+    </w:p>
+    <w:p>
+      <w:pPr>
+        <w:rPr>
+          <w:rFonts w:ascii="Times New Roman" w:hAnsi="Times New Roman" w:cs="Times New Roman"/>
+          <w:sz w:val="24"/>
+          <w:szCs w:val="24"/>
+        </w:rPr>
+      </w:pPr>
+      <w:r>
+        <w:rPr>
+          <w:rFonts w:ascii="Times New Roman" w:hAnsi="Times New Roman" w:cs="Times New Roman"/>
+          <w:sz w:val="24"/>
+          <w:szCs w:val="24"/>
+        </w:rPr>
+        <w:t xml:space="preserve">- Eliminación de Observadores: </w:t>
+      </w:r>
+      <m:oMath>
         <m:r>
           <w:rPr>
             <w:rFonts w:ascii="Cambria Math" w:hAnsi="Cambria Math" w:cs="Times New Roman"/>
             <w:sz w:val="24"/>
             <w:szCs w:val="24"/>
           </w:rPr>
-          <m:t>)</m:t>
+          <m:t>O(n)</m:t>
         </m:r>
       </m:oMath>
       <w:r>
@@ -12496,20 +11348,199 @@
           <w:sz w:val="24"/>
           <w:szCs w:val="24"/>
         </w:rPr>
-        <w:t xml:space="preserve">, lo que significa que el rendimiento del sistema se verá afectado por el número de observadores registrados. Este comportamiento es esperado en implementaciones basadas en listas para el patrón </w:t>
-      </w:r>
-      <w:proofErr w:type="spellStart"/>
-      <w:r>
+        <w:t>.</w:t>
+      </w:r>
+    </w:p>
+    <w:p>
+      <w:pPr>
+        <w:rPr>
+          <w:rFonts w:ascii="Times New Roman" w:hAnsi="Times New Roman" w:cs="Times New Roman"/>
+          <w:sz w:val="24"/>
+          <w:szCs w:val="24"/>
+        </w:rPr>
+      </w:pPr>
+      <w:r>
+        <w:rPr>
+          <w:rFonts w:ascii="Times New Roman" w:hAnsi="Times New Roman" w:cs="Times New Roman"/>
+          <w:sz w:val="24"/>
+          <w:szCs w:val="24"/>
+        </w:rPr>
+        <w:t xml:space="preserve">- Notificación a los Observadores: </w:t>
+      </w:r>
+      <m:oMath>
+        <m:r>
+          <w:rPr>
+            <w:rFonts w:ascii="Cambria Math" w:hAnsi="Cambria Math" w:cs="Times New Roman"/>
+            <w:sz w:val="24"/>
+            <w:szCs w:val="24"/>
+          </w:rPr>
+          <m:t>O(n)</m:t>
+        </m:r>
+      </m:oMath>
+      <w:r>
+        <w:rPr>
+          <w:rFonts w:ascii="Times New Roman" w:hAnsi="Times New Roman" w:cs="Times New Roman"/>
+          <w:sz w:val="24"/>
+          <w:szCs w:val="24"/>
+        </w:rPr>
+        <w:t>.</w:t>
+      </w:r>
+    </w:p>
+    <w:p>
+      <w:pPr>
+        <w:rPr>
+          <w:rFonts w:ascii="Times New Roman" w:hAnsi="Times New Roman" w:cs="Times New Roman"/>
+          <w:sz w:val="24"/>
+          <w:szCs w:val="24"/>
+        </w:rPr>
+      </w:pPr>
+      <w:r>
+        <w:rPr>
+          <w:rFonts w:ascii="Times New Roman" w:hAnsi="Times New Roman" w:cs="Times New Roman"/>
+          <w:sz w:val="24"/>
+          <w:szCs w:val="24"/>
+        </w:rPr>
+        <w:t xml:space="preserve">- Cambio de Imagen: En el peor de los casos, podría ser </w:t>
+      </w:r>
+      <m:oMath>
+        <m:r>
+          <w:rPr>
+            <w:rFonts w:ascii="Cambria Math" w:hAnsi="Cambria Math" w:cs="Times New Roman"/>
+            <w:sz w:val="24"/>
+            <w:szCs w:val="24"/>
+          </w:rPr>
+          <m:t>O(n+m)</m:t>
+        </m:r>
+      </m:oMath>
+      <w:r>
+        <w:rPr>
+          <w:rFonts w:ascii="Times New Roman" w:hAnsi="Times New Roman" w:cs="Times New Roman"/>
+          <w:sz w:val="24"/>
+          <w:szCs w:val="24"/>
+        </w:rPr>
+        <w:t>, donde \</w:t>
+      </w:r>
+      <w:r>
+        <w:rPr>
+          <w:rFonts w:ascii="Cambria Math" w:hAnsi="Cambria Math" w:cs="Times New Roman"/>
+          <w:i/>
+          <w:sz w:val="24"/>
+          <w:szCs w:val="24"/>
+        </w:rPr>
+        <w:t xml:space="preserve"> </w:t>
+      </w:r>
+      <m:oMath>
+        <m:r>
+          <w:rPr>
+            <w:rFonts w:ascii="Cambria Math" w:hAnsi="Cambria Math" w:cs="Times New Roman"/>
+            <w:sz w:val="24"/>
+            <w:szCs w:val="24"/>
+          </w:rPr>
+          <m:t>(n)</m:t>
+        </m:r>
+      </m:oMath>
+      <w:r>
+        <w:rPr>
+          <w:rFonts w:ascii="Times New Roman" w:hAnsi="Times New Roman" w:cs="Times New Roman"/>
+          <w:sz w:val="24"/>
+          <w:szCs w:val="24"/>
+        </w:rPr>
+        <w:t xml:space="preserve"> es el número de observadores y </w:t>
+      </w:r>
+      <m:oMath>
+        <m:r>
+          <w:rPr>
+            <w:rFonts w:ascii="Cambria Math" w:hAnsi="Cambria Math" w:cs="Times New Roman"/>
+            <w:sz w:val="24"/>
+            <w:szCs w:val="24"/>
+          </w:rPr>
+          <m:t>(m)</m:t>
+        </m:r>
+      </m:oMath>
+      <w:r>
+        <w:rPr>
+          <w:rFonts w:ascii="Times New Roman" w:hAnsi="Times New Roman" w:cs="Times New Roman"/>
+          <w:sz w:val="24"/>
+          <w:szCs w:val="24"/>
+        </w:rPr>
+        <w:t xml:space="preserve"> es la longitud de la cadena de la imagen.</w:t>
+      </w:r>
+    </w:p>
+    <w:p>
+      <w:pPr>
+        <w:rPr>
+          <w:rFonts w:ascii="Times New Roman" w:hAnsi="Times New Roman" w:cs="Times New Roman"/>
+          <w:sz w:val="24"/>
+          <w:szCs w:val="24"/>
+        </w:rPr>
+      </w:pPr>
+    </w:p>
+    <w:p>
+      <w:pPr>
         <w:rPr>
           <w:rFonts w:ascii="Times New Roman" w:hAnsi="Times New Roman" w:cs="Times New Roman"/>
           <w:b/>
           <w:bCs/>
+          <w:sz w:val="27"/>
+          <w:szCs w:val="27"/>
+        </w:rPr>
+      </w:pPr>
+      <w:r>
+        <w:rPr>
+          <w:rFonts w:ascii="Times New Roman" w:hAnsi="Times New Roman" w:cs="Times New Roman"/>
+          <w:b/>
+          <w:bCs/>
+          <w:sz w:val="27"/>
+          <w:szCs w:val="27"/>
+        </w:rPr>
+        <w:t>Conclusión de análisis de complejidad</w:t>
+      </w:r>
+    </w:p>
+    <w:p>
+      <w:pPr>
+        <w:jc w:val="both"/>
+        <w:rPr>
+          <w:rFonts w:ascii="Times New Roman" w:hAnsi="Times New Roman" w:cs="Times New Roman"/>
+          <w:sz w:val="24"/>
+          <w:szCs w:val="24"/>
+        </w:rPr>
+      </w:pPr>
+      <w:r>
+        <w:rPr>
+          <w:rFonts w:ascii="Times New Roman" w:hAnsi="Times New Roman" w:cs="Times New Roman"/>
+          <w:sz w:val="24"/>
+          <w:szCs w:val="24"/>
+        </w:rPr>
+        <w:t xml:space="preserve">En resumen, las operaciones más críticas, como notificar a los observadores, tienen una complejidad de </w:t>
+      </w:r>
+      <m:oMath>
+        <m:r>
+          <w:rPr>
+            <w:rFonts w:ascii="Cambria Math" w:hAnsi="Cambria Math" w:cs="Times New Roman"/>
+            <w:sz w:val="24"/>
+            <w:szCs w:val="24"/>
+          </w:rPr>
+          <m:t>O(n)</m:t>
+        </m:r>
+      </m:oMath>
+      <w:r>
+        <w:rPr>
+          <w:rFonts w:ascii="Times New Roman" w:hAnsi="Times New Roman" w:cs="Times New Roman"/>
+          <w:sz w:val="24"/>
+          <w:szCs w:val="24"/>
+        </w:rPr>
+        <w:t xml:space="preserve">, lo que significa que el rendimiento del sistema se verá afectado por el número de observadores registrados. Este comportamiento es esperado en implementaciones basadas en listas para el patrón </w:t>
+      </w:r>
+      <w:r>
+        <w:rPr>
+          <w:rFonts w:ascii="Times New Roman" w:hAnsi="Times New Roman" w:cs="Times New Roman"/>
+          <w:b/>
+          <w:bCs/>
           <w:sz w:val="24"/>
           <w:szCs w:val="24"/>
         </w:rPr>
         <w:t>Observer</w:t>
       </w:r>
-      <w:proofErr w:type="spellEnd"/>
       <w:r>
         <w:rPr>
           <w:rFonts w:ascii="Times New Roman" w:hAnsi="Times New Roman" w:cs="Times New Roman"/>

</xml_diff>